<commit_message>
A lot of typing
</commit_message>
<xml_diff>
--- a/doc/sensor_manual/a_Documentation1SensorArray.docx
+++ b/doc/sensor_manual/a_Documentation1SensorArray.docx
@@ -6,8 +6,19 @@
       <w:pPr>
         <w:pStyle w:val="Title"/>
       </w:pPr>
+      <w:commentRangeStart w:id="0"/>
       <w:r>
         <w:t>WQ-Sensor Array Software &amp; Hardware notes</w:t>
+      </w:r>
+      <w:commentRangeEnd w:id="0"/>
+      <w:r>
+        <w:rPr>
+          <w:rStyle w:val="CommentReference"/>
+          <w:rFonts w:asciiTheme="minorHAnsi" w:eastAsiaTheme="minorHAnsi" w:hAnsiTheme="minorHAnsi" w:cstheme="minorBidi"/>
+          <w:spacing w:val="0"/>
+          <w:kern w:val="0"/>
+        </w:rPr>
+        <w:commentReference w:id="0"/>
       </w:r>
     </w:p>
     <w:p/>
@@ -87,6 +98,11 @@
       </w:r>
     </w:p>
     <w:p>
+      <w:pPr>
+        <w:rPr>
+          <w:lang w:val="en-US"/>
+        </w:rPr>
+      </w:pPr>
       <w:r>
         <w:t>The sensor array is created to measure in-situ water quality across four parameters</w:t>
       </w:r>
@@ -94,21 +110,10 @@
         <w:rPr>
           <w:lang w:val="en-US"/>
         </w:rPr>
-        <w:t xml:space="preserve">. </w:t>
-      </w:r>
-      <w:proofErr w:type="gramStart"/>
-      <w:r>
-        <w:rPr>
-          <w:lang w:val="en-US"/>
-        </w:rPr>
-        <w:t xml:space="preserve">The </w:t>
-      </w:r>
-      <w:r>
-        <w:t xml:space="preserve"> sensors</w:t>
-      </w:r>
-      <w:proofErr w:type="gramEnd"/>
-      <w:r>
-        <w:t xml:space="preserve"> are small in size</w:t>
+        <w:t xml:space="preserve">. The </w:t>
+      </w:r>
+      <w:r>
+        <w:t xml:space="preserve"> sensors are small in size</w:t>
       </w:r>
       <w:r>
         <w:rPr>
@@ -121,6 +126,12 @@
       </w:r>
       <w:r>
         <w:t xml:space="preserve">USV or UAV. </w:t>
+      </w:r>
+      <w:r>
+        <w:rPr>
+          <w:lang w:val="en-US"/>
+        </w:rPr>
+        <w:t>Furthermore, a sonar is also housed in this array, for depth information.</w:t>
       </w:r>
       <w:r>
         <w:br/>
@@ -163,10 +174,13 @@
         <w:t xml:space="preserve">currently only sends the sensor information over serial, to be used in a broader system, such as </w:t>
       </w:r>
       <w:r>
-        <w:t>a system running on the Robotics Operating System. However, other implementations such as directly storing to a SD card can be easily implemented in the code.</w:t>
-      </w:r>
-      <w:r>
-        <w:t xml:space="preserve"> Upgradability is available for the software, as the current scripts do not use the full computing power and storage of the Arduino Leonardo. </w:t>
+        <w:t xml:space="preserve">a system running on the Robotics Operating System. </w:t>
+      </w:r>
+      <w:r>
+        <w:rPr>
+          <w:lang w:val="en-US"/>
+        </w:rPr>
+        <w:t xml:space="preserve">Which is explained further down when the Raspberry Pi comes into focus. </w:t>
       </w:r>
       <w:r>
         <w:rPr>
@@ -178,13 +192,7 @@
         <w:t xml:space="preserve">as the housing </w:t>
       </w:r>
       <w:r>
-        <w:t xml:space="preserve">is made to be as small as possible and fit the sensors exactly, to ensure water resistance. </w:t>
-      </w:r>
-      <w:r>
-        <w:t>There is a mounting system for a small echosounder, made by KoggerTech</w:t>
-      </w:r>
-      <w:r>
-        <w:t>, as this might be implemented later in the project.</w:t>
+        <w:t xml:space="preserve">is made to be as small as possible and fit the sensors exactly. </w:t>
       </w:r>
     </w:p>
     <w:p>
@@ -218,11 +226,7 @@
         <w:t>prevent water entering</w:t>
       </w:r>
       <w:r>
-        <w:t xml:space="preserve"> and </w:t>
-      </w:r>
-      <w:proofErr w:type="spellStart"/>
-      <w:r>
-        <w:t>interfer</w:t>
+        <w:t xml:space="preserve"> and interfer</w:t>
       </w:r>
       <w:r>
         <w:rPr>
@@ -230,12 +234,16 @@
         </w:rPr>
         <w:t>ing</w:t>
       </w:r>
-      <w:proofErr w:type="spellEnd"/>
       <w:r>
         <w:t xml:space="preserve"> with the electronics. This means that two sub-systems make up the sensor-array: a Sensor Box as well as an Electronics Box.</w:t>
       </w:r>
     </w:p>
     <w:p>
+      <w:pPr>
+        <w:rPr>
+          <w:lang w:val="en-US"/>
+        </w:rPr>
+      </w:pPr>
       <w:r>
         <w:t xml:space="preserve">The Electronics Box </w:t>
       </w:r>
@@ -255,15 +263,22 @@
         <w:t>f</w:t>
       </w:r>
       <w:r>
-        <w:t xml:space="preserve">-the-shelve electronics box with an IP67 rating. To facilitate the various electronics-boards, an extra mounting surface was designed and 3D-printed. On this surface, the 4 different sensor-processing boards are placed, as well as the central processing board, a </w:t>
-      </w:r>
-      <w:proofErr w:type="spellStart"/>
-      <w:r>
-        <w:t>DFRobot</w:t>
-      </w:r>
-      <w:proofErr w:type="spellEnd"/>
-      <w:r>
-        <w:t xml:space="preserve"> Nano, which is a smaller version of the Arduino Leonardo, a small</w:t>
+        <w:t xml:space="preserve">-the-shelve electronics box with an IP67 rating. To facilitate the various electronics-boards, an extra mounting surface was designed and 3D-printed. On this surface, the 4 different sensor-processing boards are placed, as well as the central processing board, </w:t>
+      </w:r>
+      <w:r>
+        <w:rPr>
+          <w:lang w:val="en-US"/>
+        </w:rPr>
+        <w:t xml:space="preserve">an </w:t>
+      </w:r>
+      <w:r>
+        <w:t>Arduino</w:t>
+      </w:r>
+      <w:r>
+        <w:t xml:space="preserve"> Uno</w:t>
+      </w:r>
+      <w:r>
+        <w:t>, a small</w:t>
       </w:r>
       <w:r>
         <w:rPr>
@@ -280,19 +295,35 @@
         </w:rPr>
         <w:t>P</w:t>
       </w:r>
-      <w:proofErr w:type="spellStart"/>
-      <w:r>
-        <w:t>ower</w:t>
-      </w:r>
-      <w:proofErr w:type="spellEnd"/>
-      <w:r>
-        <w:t xml:space="preserve"> is delivered via the USB</w:t>
+      <w:r>
+        <w:t>ower is delivered via the USB</w:t>
       </w:r>
       <w:r>
         <w:t xml:space="preserve"> port</w:t>
       </w:r>
       <w:r>
-        <w:t>, distributed via a simple distribution board with a 1000uF capacitor to eliminate noise. All connections are made with simple pin-header cables, secured with additional hot-glue.</w:t>
+        <w:t>, distributed via a simple distribution board with a 1000uF capacitor to eliminate noise. All connections are made with simple pin-header cables</w:t>
+      </w:r>
+      <w:r>
+        <w:rPr>
+          <w:lang w:val="en-US"/>
+        </w:rPr>
+        <w:t>, directly soldered and</w:t>
+      </w:r>
+      <w:r>
+        <w:t xml:space="preserve"> secured with additional hot-glue.</w:t>
+      </w:r>
+      <w:r>
+        <w:rPr>
+          <w:lang w:val="en-US"/>
+        </w:rPr>
+        <w:t xml:space="preserve"> The information from the Arduino gets sent to the Teensy, a second microcontroller, which also receives GPS information from a U-Blox M8N GPS receiver. This information gets sent to the Raspberry Pi, running Ubuntu Linux 20.04, with the Robotics Operating System 2 (ROS2) on it. To handle the incoming data </w:t>
+      </w:r>
+      <w:r>
+        <w:rPr>
+          <w:lang w:val="en-US"/>
+        </w:rPr>
+        <w:t>stream from the Teensy, as well as handle the sonar communication.</w:t>
       </w:r>
     </w:p>
     <w:p>
@@ -328,7 +359,7 @@
                     <pic:cNvPicPr/>
                   </pic:nvPicPr>
                   <pic:blipFill>
-                    <a:blip r:embed="rId6" cstate="print">
+                    <a:blip r:embed="rId10" cstate="print">
                       <a:extLst>
                         <a:ext uri="{28A0092B-C50C-407E-A947-70E740481C1C}">
                           <a14:useLocalDpi xmlns:a14="http://schemas.microsoft.com/office/drawing/2010/main" val="0"/>
@@ -368,14 +399,27 @@
       <w:r>
         <w:t xml:space="preserve">Image </w:t>
       </w:r>
-      <w:fldSimple w:instr=" SEQ Image \* ARABIC ">
-        <w:r>
-          <w:rPr>
-            <w:noProof/>
-          </w:rPr>
-          <w:t>1</w:t>
-        </w:r>
-      </w:fldSimple>
+      <w:r>
+        <w:fldChar w:fldCharType="begin"/>
+      </w:r>
+      <w:r>
+        <w:instrText xml:space="preserve"> SEQ Image \* ARABIC </w:instrText>
+      </w:r>
+      <w:r>
+        <w:fldChar w:fldCharType="separate"/>
+      </w:r>
+      <w:r>
+        <w:rPr>
+          <w:noProof/>
+        </w:rPr>
+        <w:t>1</w:t>
+      </w:r>
+      <w:r>
+        <w:rPr>
+          <w:noProof/>
+        </w:rPr>
+        <w:fldChar w:fldCharType="end"/>
+      </w:r>
       <w:r>
         <w:t>. CAD of the Electronics platform</w:t>
       </w:r>
@@ -409,7 +453,7 @@
                     <pic:cNvPicPr/>
                   </pic:nvPicPr>
                   <pic:blipFill>
-                    <a:blip r:embed="rId7">
+                    <a:blip r:embed="rId11">
                       <a:extLst>
                         <a:ext uri="{28A0092B-C50C-407E-A947-70E740481C1C}">
                           <a14:useLocalDpi xmlns:a14="http://schemas.microsoft.com/office/drawing/2010/main" val="0"/>
@@ -508,14 +552,27 @@
       <w:r>
         <w:t xml:space="preserve">Image </w:t>
       </w:r>
-      <w:fldSimple w:instr=" SEQ Image \* ARABIC ">
-        <w:r>
-          <w:rPr>
-            <w:noProof/>
-          </w:rPr>
-          <w:t>2</w:t>
-        </w:r>
-      </w:fldSimple>
+      <w:r>
+        <w:fldChar w:fldCharType="begin"/>
+      </w:r>
+      <w:r>
+        <w:instrText xml:space="preserve"> SEQ Image \* ARABIC </w:instrText>
+      </w:r>
+      <w:r>
+        <w:fldChar w:fldCharType="separate"/>
+      </w:r>
+      <w:r>
+        <w:rPr>
+          <w:noProof/>
+        </w:rPr>
+        <w:t>2</w:t>
+      </w:r>
+      <w:r>
+        <w:rPr>
+          <w:noProof/>
+        </w:rPr>
+        <w:fldChar w:fldCharType="end"/>
+      </w:r>
       <w:r>
         <w:t>. CAD of the Sensor Box</w:t>
       </w:r>
@@ -548,14 +605,27 @@
       <w:r>
         <w:t xml:space="preserve">Table </w:t>
       </w:r>
-      <w:fldSimple w:instr=" SEQ Table \* ARABIC ">
-        <w:r>
-          <w:rPr>
-            <w:noProof/>
-          </w:rPr>
-          <w:t>1</w:t>
-        </w:r>
-      </w:fldSimple>
+      <w:r>
+        <w:fldChar w:fldCharType="begin"/>
+      </w:r>
+      <w:r>
+        <w:instrText xml:space="preserve"> SEQ Table \* ARABIC </w:instrText>
+      </w:r>
+      <w:r>
+        <w:fldChar w:fldCharType="separate"/>
+      </w:r>
+      <w:r>
+        <w:rPr>
+          <w:noProof/>
+        </w:rPr>
+        <w:t>1</w:t>
+      </w:r>
+      <w:r>
+        <w:rPr>
+          <w:noProof/>
+        </w:rPr>
+        <w:fldChar w:fldCharType="end"/>
+      </w:r>
       <w:r>
         <w:t>. Parts-list of the Sensor Array</w:t>
       </w:r>
@@ -743,7 +813,7 @@
                 <w:u w:val="single"/>
               </w:rPr>
             </w:pPr>
-            <w:hyperlink r:id="rId8" w:history="1">
+            <w:hyperlink r:id="rId12" w:history="1">
               <w:r>
                 <w:rPr>
                   <w:rFonts w:ascii="Calibri" w:eastAsia="Times New Roman" w:hAnsi="Calibri" w:cs="Calibri"/>
@@ -877,7 +947,7 @@
                 <w:u w:val="single"/>
               </w:rPr>
             </w:pPr>
-            <w:hyperlink r:id="rId9" w:history="1">
+            <w:hyperlink r:id="rId13" w:history="1">
               <w:r>
                 <w:rPr>
                   <w:rFonts w:ascii="Calibri" w:eastAsia="Times New Roman" w:hAnsi="Calibri" w:cs="Calibri"/>
@@ -1011,7 +1081,7 @@
                 <w:u w:val="single"/>
               </w:rPr>
             </w:pPr>
-            <w:hyperlink r:id="rId10" w:history="1">
+            <w:hyperlink r:id="rId14" w:history="1">
               <w:r>
                 <w:rPr>
                   <w:rFonts w:ascii="Calibri" w:eastAsia="Times New Roman" w:hAnsi="Calibri" w:cs="Calibri"/>
@@ -1145,7 +1215,7 @@
                 <w:u w:val="single"/>
               </w:rPr>
             </w:pPr>
-            <w:hyperlink r:id="rId11" w:history="1">
+            <w:hyperlink r:id="rId15" w:history="1">
               <w:r>
                 <w:rPr>
                   <w:rFonts w:ascii="Calibri" w:eastAsia="Times New Roman" w:hAnsi="Calibri" w:cs="Calibri"/>
@@ -1279,7 +1349,7 @@
                 <w:u w:val="single"/>
               </w:rPr>
             </w:pPr>
-            <w:hyperlink r:id="rId12" w:history="1">
+            <w:hyperlink r:id="rId16" w:history="1">
               <w:r>
                 <w:rPr>
                   <w:rFonts w:ascii="Calibri" w:eastAsia="Times New Roman" w:hAnsi="Calibri" w:cs="Calibri"/>
@@ -1448,7 +1518,14 @@
                 <w:rFonts w:ascii="Calibri" w:eastAsia="Times New Roman" w:hAnsi="Calibri" w:cs="Calibri"/>
                 <w:color w:val="000000"/>
               </w:rPr>
-              <w:t>Arduino Leonardo</w:t>
+              <w:t xml:space="preserve">Arduino </w:t>
+            </w:r>
+            <w:r>
+              <w:rPr>
+                <w:rFonts w:ascii="Calibri" w:eastAsia="Times New Roman" w:hAnsi="Calibri" w:cs="Calibri"/>
+                <w:color w:val="000000"/>
+              </w:rPr>
+              <w:t>Uno</w:t>
             </w:r>
           </w:p>
         </w:tc>
@@ -2206,7 +2283,7 @@
                 <w:u w:val="single"/>
               </w:rPr>
             </w:pPr>
-            <w:hyperlink r:id="rId13" w:history="1">
+            <w:hyperlink r:id="rId17" w:history="1">
               <w:r>
                 <w:rPr>
                   <w:rFonts w:ascii="Calibri" w:eastAsia="Times New Roman" w:hAnsi="Calibri" w:cs="Calibri"/>
@@ -3518,14 +3595,27 @@
                             <w:r>
                               <w:t xml:space="preserve">Figure </w:t>
                             </w:r>
-                            <w:fldSimple w:instr=" SEQ Figure \* ARABIC ">
-                              <w:r>
-                                <w:rPr>
-                                  <w:noProof/>
-                                </w:rPr>
-                                <w:t>1</w:t>
-                              </w:r>
-                            </w:fldSimple>
+                            <w:r>
+                              <w:fldChar w:fldCharType="begin"/>
+                            </w:r>
+                            <w:r>
+                              <w:instrText xml:space="preserve"> SEQ Figure \* ARABIC </w:instrText>
+                            </w:r>
+                            <w:r>
+                              <w:fldChar w:fldCharType="separate"/>
+                            </w:r>
+                            <w:r>
+                              <w:rPr>
+                                <w:noProof/>
+                              </w:rPr>
+                              <w:t>1</w:t>
+                            </w:r>
+                            <w:r>
+                              <w:rPr>
+                                <w:noProof/>
+                              </w:rPr>
+                              <w:fldChar w:fldCharType="end"/>
+                            </w:r>
                             <w:r>
                               <w:t>. Wiring Diagram in the Electronics Box.</w:t>
                             </w:r>
@@ -3596,6 +3686,7 @@
           </mc:Fallback>
         </mc:AlternateContent>
       </w:r>
+      <w:commentRangeStart w:id="1"/>
       <w:r>
         <w:rPr>
           <w:noProof/>
@@ -3616,7 +3707,7 @@
                     <pic:cNvPicPr/>
                   </pic:nvPicPr>
                   <pic:blipFill>
-                    <a:blip r:embed="rId14"/>
+                    <a:blip r:embed="rId18"/>
                     <a:stretch>
                       <a:fillRect/>
                     </a:stretch>
@@ -3636,6 +3727,13 @@
           </wp:inline>
         </w:drawing>
       </w:r>
+      <w:commentRangeEnd w:id="1"/>
+      <w:r>
+        <w:rPr>
+          <w:rStyle w:val="CommentReference"/>
+        </w:rPr>
+        <w:commentReference w:id="1"/>
+      </w:r>
       <w:r>
         <w:t>The overall a</w:t>
       </w:r>
@@ -3673,7 +3771,13 @@
         <w:t xml:space="preserve">. </w:t>
       </w:r>
       <w:r>
-        <w:t>The PCBs are connected to the Arduino Leonardo according to figure 1.</w:t>
+        <w:t xml:space="preserve">The PCBs are connected to the Arduino </w:t>
+      </w:r>
+      <w:r>
+        <w:t xml:space="preserve"> Un</w:t>
+      </w:r>
+      <w:r>
+        <w:t>o according to figure 1.</w:t>
       </w:r>
       <w:r>
         <w:t xml:space="preserve"> The Arduino communicates via a serial connection over the USB port.</w:t>
@@ -3724,7 +3828,7 @@
                     </pic:cNvPicPr>
                   </pic:nvPicPr>
                   <pic:blipFill rotWithShape="1">
-                    <a:blip r:embed="rId15" cstate="print">
+                    <a:blip r:embed="rId19" cstate="print">
                       <a:extLst>
                         <a:ext uri="{28A0092B-C50C-407E-A947-70E740481C1C}">
                           <a14:useLocalDpi xmlns:a14="http://schemas.microsoft.com/office/drawing/2010/main" val="0"/>
@@ -3814,14 +3918,30 @@
       <w:r>
         <w:t xml:space="preserve">Image </w:t>
       </w:r>
-      <w:fldSimple w:instr=" SEQ Image \* ARABIC ">
-        <w:r>
-          <w:rPr>
-            <w:noProof/>
-          </w:rPr>
-          <w:t>3</w:t>
-        </w:r>
-      </w:fldSimple>
+      <w:r>
+        <w:fldChar w:fldCharType="begin"/>
+      </w:r>
+      <w:r>
+        <w:instrText xml:space="preserve"> SEQ Image \</w:instrText>
+      </w:r>
+      <w:r>
+        <w:instrText xml:space="preserve">* ARABIC </w:instrText>
+      </w:r>
+      <w:r>
+        <w:fldChar w:fldCharType="separate"/>
+      </w:r>
+      <w:r>
+        <w:rPr>
+          <w:noProof/>
+        </w:rPr>
+        <w:t>3</w:t>
+      </w:r>
+      <w:r>
+        <w:rPr>
+          <w:noProof/>
+        </w:rPr>
+        <w:fldChar w:fldCharType="end"/>
+      </w:r>
       <w:r>
         <w:t>. Electronics Platform.</w:t>
       </w:r>
@@ -3926,14 +4046,27 @@
                             <w:r>
                               <w:t xml:space="preserve">Image </w:t>
                             </w:r>
-                            <w:fldSimple w:instr=" SEQ Image \* ARABIC ">
-                              <w:r>
-                                <w:rPr>
-                                  <w:noProof/>
-                                </w:rPr>
-                                <w:t>4</w:t>
-                              </w:r>
-                            </w:fldSimple>
+                            <w:r>
+                              <w:fldChar w:fldCharType="begin"/>
+                            </w:r>
+                            <w:r>
+                              <w:instrText xml:space="preserve"> SEQ Image \* ARABIC </w:instrText>
+                            </w:r>
+                            <w:r>
+                              <w:fldChar w:fldCharType="separate"/>
+                            </w:r>
+                            <w:r>
+                              <w:rPr>
+                                <w:noProof/>
+                              </w:rPr>
+                              <w:t>4</w:t>
+                            </w:r>
+                            <w:r>
+                              <w:rPr>
+                                <w:noProof/>
+                              </w:rPr>
+                              <w:fldChar w:fldCharType="end"/>
+                            </w:r>
                             <w:r>
                               <w:t>. Closed Electronics Box.</w:t>
                             </w:r>
@@ -4000,6 +4133,7 @@
           </mc:Fallback>
         </mc:AlternateContent>
       </w:r>
+      <w:commentRangeStart w:id="2"/>
       <w:r>
         <w:rPr>
           <w:noProof/>
@@ -4030,7 +4164,7 @@
                     </pic:cNvPicPr>
                   </pic:nvPicPr>
                   <pic:blipFill>
-                    <a:blip r:embed="rId16" cstate="print">
+                    <a:blip r:embed="rId20" cstate="print">
                       <a:extLst>
                         <a:ext uri="{28A0092B-C50C-407E-A947-70E740481C1C}">
                           <a14:useLocalDpi xmlns:a14="http://schemas.microsoft.com/office/drawing/2010/main" val="0"/>
@@ -4060,6 +4194,13 @@
             </a:graphic>
           </wp:anchor>
         </w:drawing>
+      </w:r>
+      <w:commentRangeEnd w:id="2"/>
+      <w:r>
+        <w:rPr>
+          <w:rStyle w:val="CommentReference"/>
+        </w:rPr>
+        <w:commentReference w:id="2"/>
       </w:r>
       <w:r>
         <w:t>The</w:t>
@@ -4152,14 +4293,27 @@
                             <w:r>
                               <w:t xml:space="preserve">Image </w:t>
                             </w:r>
-                            <w:fldSimple w:instr=" SEQ Image \* ARABIC ">
-                              <w:r>
-                                <w:rPr>
-                                  <w:noProof/>
-                                </w:rPr>
-                                <w:t>5</w:t>
-                              </w:r>
-                            </w:fldSimple>
+                            <w:r>
+                              <w:fldChar w:fldCharType="begin"/>
+                            </w:r>
+                            <w:r>
+                              <w:instrText xml:space="preserve"> SEQ Image \* ARABIC </w:instrText>
+                            </w:r>
+                            <w:r>
+                              <w:fldChar w:fldCharType="separate"/>
+                            </w:r>
+                            <w:r>
+                              <w:rPr>
+                                <w:noProof/>
+                              </w:rPr>
+                              <w:t>5</w:t>
+                            </w:r>
+                            <w:r>
+                              <w:rPr>
+                                <w:noProof/>
+                              </w:rPr>
+                              <w:fldChar w:fldCharType="end"/>
+                            </w:r>
                             <w:r>
                               <w:t>. Empty Sensor Box.</w:t>
                             </w:r>
@@ -4253,7 +4407,7 @@
                     </pic:cNvPicPr>
                   </pic:nvPicPr>
                   <pic:blipFill rotWithShape="1">
-                    <a:blip r:embed="rId17" cstate="print">
+                    <a:blip r:embed="rId21" cstate="print">
                       <a:extLst>
                         <a:ext uri="{28A0092B-C50C-407E-A947-70E740481C1C}">
                           <a14:useLocalDpi xmlns:a14="http://schemas.microsoft.com/office/drawing/2010/main" val="0"/>
@@ -4355,7 +4509,7 @@
       <w:r>
         <w:t xml:space="preserve"> and Temperature sensor. </w:t>
       </w:r>
-      <w:commentRangeStart w:id="0"/>
+      <w:commentRangeStart w:id="3"/>
       <w:r>
         <w:t>The Turbidity fits in th</w:t>
       </w:r>
@@ -4366,12 +4520,12 @@
         <w:lastRenderedPageBreak/>
         <w:t>temperature on the right.</w:t>
       </w:r>
-      <w:commentRangeEnd w:id="0"/>
+      <w:commentRangeEnd w:id="3"/>
       <w:r>
         <w:rPr>
           <w:rStyle w:val="CommentReference"/>
         </w:rPr>
-        <w:commentReference w:id="0"/>
+        <w:commentReference w:id="3"/>
       </w:r>
       <w:r>
         <w:t xml:space="preserve"> </w:t>
@@ -4444,14 +4598,27 @@
                             <w:r>
                               <w:t xml:space="preserve">Image </w:t>
                             </w:r>
-                            <w:fldSimple w:instr=" SEQ Image \* ARABIC ">
-                              <w:r>
-                                <w:rPr>
-                                  <w:noProof/>
-                                </w:rPr>
-                                <w:t>6</w:t>
-                              </w:r>
-                            </w:fldSimple>
+                            <w:r>
+                              <w:fldChar w:fldCharType="begin"/>
+                            </w:r>
+                            <w:r>
+                              <w:instrText xml:space="preserve"> SEQ Image \* ARABIC </w:instrText>
+                            </w:r>
+                            <w:r>
+                              <w:fldChar w:fldCharType="separate"/>
+                            </w:r>
+                            <w:r>
+                              <w:rPr>
+                                <w:noProof/>
+                              </w:rPr>
+                              <w:t>6</w:t>
+                            </w:r>
+                            <w:r>
+                              <w:rPr>
+                                <w:noProof/>
+                              </w:rPr>
+                              <w:fldChar w:fldCharType="end"/>
+                            </w:r>
                             <w:r>
                               <w:t>. Sensor Box and Lid.</w:t>
                             </w:r>
@@ -4489,10 +4656,7 @@
                         <w:fldChar w:fldCharType="begin"/>
                       </w:r>
                       <w:r>
-                        <w:instrText xml:space="preserve"> SEQ Image </w:instrText>
-                      </w:r>
-                      <w:r>
-                        <w:instrText xml:space="preserve">\* ARABIC </w:instrText>
+                        <w:instrText xml:space="preserve"> SEQ Image \* ARABIC </w:instrText>
                       </w:r>
                       <w:r>
                         <w:fldChar w:fldCharType="separate"/>
@@ -4600,10 +4764,7 @@
     </w:p>
     <w:p>
       <w:r>
-        <w:t>T</w:t>
-      </w:r>
-      <w:r>
-        <w:t xml:space="preserve">he sonar can be added by removing the sonar lid, pushing it in from the bottom, </w:t>
+        <w:t xml:space="preserve">The sonar can be added by removing the sonar lid, pushing it in from the bottom, </w:t>
       </w:r>
       <w:r>
         <w:rPr>
@@ -4661,6 +4822,11 @@
       </w:r>
     </w:p>
     <w:p>
+      <w:pPr>
+        <w:rPr>
+          <w:lang w:val="en-US"/>
+        </w:rPr>
+      </w:pPr>
       <w:r>
         <w:t xml:space="preserve">The </w:t>
       </w:r>
@@ -4689,10 +4855,43 @@
         <w:t>n</w:t>
       </w:r>
       <w:r>
-        <w:t xml:space="preserve"> Arduino Leonardo which needs to be programmed to read the sensor values and </w:t>
+        <w:t xml:space="preserve"> Arduino </w:t>
+      </w:r>
+      <w:r>
+        <w:t>Un</w:t>
+      </w:r>
+      <w:r>
+        <w:t xml:space="preserve">o which needs to be programmed to read the sensor values and </w:t>
       </w:r>
       <w:r>
         <w:t>publish them over a serial USB connection.</w:t>
+      </w:r>
+      <w:r>
+        <w:t xml:space="preserve"> The source code is found on the wqdrone </w:t>
+      </w:r>
+      <w:r>
+        <w:rPr>
+          <w:lang w:val="en-US"/>
+        </w:rPr>
+        <w:t>G</w:t>
+      </w:r>
+      <w:r>
+        <w:t>it</w:t>
+      </w:r>
+      <w:r>
+        <w:rPr>
+          <w:lang w:val="en-US"/>
+        </w:rPr>
+        <w:t>H</w:t>
+      </w:r>
+      <w:r>
+        <w:t>ub</w:t>
+      </w:r>
+      <w:r>
+        <w:rPr>
+          <w:lang w:val="en-US"/>
+        </w:rPr>
+        <w:t xml:space="preserve">. The same counts for the Teensy and ROS nodes. </w:t>
       </w:r>
     </w:p>
     <w:p>
@@ -4723,7 +4922,11 @@
         <w:t xml:space="preserve">, all in varying complexity. </w:t>
       </w:r>
       <w:r>
-        <w:t xml:space="preserve">The simplest way is to directly sense the analog voltage every second and sending that to the USB port. However, </w:t>
+        <w:t xml:space="preserve">The simplest way is to </w:t>
+      </w:r>
+      <w:r>
+        <w:lastRenderedPageBreak/>
+        <w:t xml:space="preserve">directly sense the analog voltage every second and sending that to the USB port. However, </w:t>
       </w:r>
       <w:r>
         <w:t xml:space="preserve">noise is easily </w:t>
@@ -4743,7 +4946,6 @@
     </w:p>
     <w:p>
       <w:r>
-        <w:lastRenderedPageBreak/>
         <w:t xml:space="preserve">An Arduino is powerful enough </w:t>
       </w:r>
       <w:r>
@@ -4794,15 +4996,7 @@
         <w:t>T</w:t>
       </w:r>
       <w:r>
-        <w:t xml:space="preserve">he </w:t>
-      </w:r>
-      <w:proofErr w:type="spellStart"/>
-      <w:r>
-        <w:t>OneWire</w:t>
-      </w:r>
-      <w:proofErr w:type="spellEnd"/>
-      <w:r>
-        <w:t xml:space="preserve"> library, which has been specifically created to communicate with the Temperature probe</w:t>
+        <w:t>he OneWire library, which has been specifically created to communicate with the Temperature probe</w:t>
       </w:r>
       <w:r>
         <w:rPr>
@@ -4811,15 +5005,7 @@
         <w:t>. The probe</w:t>
       </w:r>
       <w:r>
-        <w:t xml:space="preserve"> uses the </w:t>
-      </w:r>
-      <w:proofErr w:type="spellStart"/>
-      <w:r>
-        <w:t>OneWire</w:t>
-      </w:r>
-      <w:proofErr w:type="spellEnd"/>
-      <w:r>
-        <w:t xml:space="preserve"> technology</w:t>
+        <w:t xml:space="preserve"> uses the OneWire technology</w:t>
       </w:r>
       <w:r>
         <w:rPr>
@@ -4948,14 +5134,27 @@
                       <w:r>
                         <w:t xml:space="preserve">Code Snippet </w:t>
                       </w:r>
-                      <w:fldSimple w:instr=" SEQ Code_Snippet \* ARABIC ">
-                        <w:r>
-                          <w:rPr>
-                            <w:noProof/>
-                          </w:rPr>
-                          <w:t>1</w:t>
-                        </w:r>
-                      </w:fldSimple>
+                      <w:r>
+                        <w:fldChar w:fldCharType="begin"/>
+                      </w:r>
+                      <w:r>
+                        <w:instrText xml:space="preserve"> SEQ Code_Snippet \* ARABIC </w:instrText>
+                      </w:r>
+                      <w:r>
+                        <w:fldChar w:fldCharType="separate"/>
+                      </w:r>
+                      <w:r>
+                        <w:rPr>
+                          <w:noProof/>
+                        </w:rPr>
+                        <w:t>1</w:t>
+                      </w:r>
+                      <w:r>
+                        <w:rPr>
+                          <w:noProof/>
+                        </w:rPr>
+                        <w:fldChar w:fldCharType="end"/>
+                      </w:r>
                       <w:r>
                         <w:t>. Acquiring Sensor Values</w:t>
                       </w:r>
@@ -5152,13 +5351,7 @@
                               <w:rPr>
                                 <w:rFonts w:ascii="Consolas" w:hAnsi="Consolas"/>
                               </w:rPr>
-                              <w:t xml:space="preserve">     float turbVoltage = turbValue * (5.0/1024.0);</w:t>
-                            </w:r>
-                            <w:r>
-                              <w:rPr>
-                                <w:rFonts w:ascii="Consolas" w:hAnsi="Consolas"/>
-                              </w:rPr>
-                              <w:t xml:space="preserve">     </w:t>
+                              <w:t xml:space="preserve">     float turbVoltage = turbValue * (5.0/1024.0);     </w:t>
                             </w:r>
                           </w:p>
                           <w:p>
@@ -5178,19 +5371,7 @@
                               <w:rPr>
                                 <w:rFonts w:ascii="Consolas" w:hAnsi="Consolas"/>
                               </w:rPr>
-                              <w:t xml:space="preserve">    </w:t>
-                            </w:r>
-                            <w:r>
-                              <w:rPr>
-                                <w:rFonts w:ascii="Consolas" w:hAnsi="Consolas"/>
-                              </w:rPr>
-                              <w:t xml:space="preserve"> </w:t>
-                            </w:r>
-                            <w:r>
-                              <w:rPr>
-                                <w:rFonts w:ascii="Consolas" w:hAnsi="Consolas"/>
-                              </w:rPr>
-                              <w:t>//pH Sampling</w:t>
+                              <w:t xml:space="preserve">     //pH Sampling</w:t>
                             </w:r>
                           </w:p>
                           <w:p>
@@ -5277,13 +5458,7 @@
                         <w:rPr>
                           <w:rFonts w:ascii="Consolas" w:hAnsi="Consolas"/>
                         </w:rPr>
-                        <w:t xml:space="preserve">     </w:t>
-                      </w:r>
-                      <w:r>
-                        <w:rPr>
-                          <w:rFonts w:ascii="Consolas" w:hAnsi="Consolas"/>
-                        </w:rPr>
-                        <w:t xml:space="preserve">temperature = getTemp();  </w:t>
+                        <w:t xml:space="preserve">     temperature = getTemp();  </w:t>
                       </w:r>
                     </w:p>
                     <w:p>
@@ -5394,13 +5569,7 @@
                         <w:rPr>
                           <w:rFonts w:ascii="Consolas" w:hAnsi="Consolas"/>
                         </w:rPr>
-                        <w:t xml:space="preserve">     float turbVoltage = turbValue * (5.0/1024.0);</w:t>
-                      </w:r>
-                      <w:r>
-                        <w:rPr>
-                          <w:rFonts w:ascii="Consolas" w:hAnsi="Consolas"/>
-                        </w:rPr>
-                        <w:t xml:space="preserve">     </w:t>
+                        <w:t xml:space="preserve">     float turbVoltage = turbValue * (5.0/1024.0);     </w:t>
                       </w:r>
                     </w:p>
                     <w:p>
@@ -5420,19 +5589,7 @@
                         <w:rPr>
                           <w:rFonts w:ascii="Consolas" w:hAnsi="Consolas"/>
                         </w:rPr>
-                        <w:t xml:space="preserve">    </w:t>
-                      </w:r>
-                      <w:r>
-                        <w:rPr>
-                          <w:rFonts w:ascii="Consolas" w:hAnsi="Consolas"/>
-                        </w:rPr>
-                        <w:t xml:space="preserve"> </w:t>
-                      </w:r>
-                      <w:r>
-                        <w:rPr>
-                          <w:rFonts w:ascii="Consolas" w:hAnsi="Consolas"/>
-                        </w:rPr>
-                        <w:t>//pH Sampling</w:t>
+                        <w:t xml:space="preserve">     //pH Sampling</w:t>
                       </w:r>
                     </w:p>
                     <w:p>
@@ -5527,14 +5684,14 @@
         <w:t xml:space="preserve">signalled over the digital connection </w:t>
       </w:r>
       <w:r>
-        <w:t xml:space="preserve">to the Arduino and converts it from hexadecimal to a temperature reading. </w:t>
-      </w:r>
-      <w:r>
-        <w:t xml:space="preserve">The TDS library from DFRobot has a built-in function which samples, and </w:t>
+        <w:t xml:space="preserve">to the Arduino and converts it from hexadecimal to a </w:t>
       </w:r>
       <w:r>
         <w:lastRenderedPageBreak/>
-        <w:t>adjusts the acquired value for the temperature of the water, which has been measured above, as TDS is sensitive to temperature.</w:t>
+        <w:t xml:space="preserve">temperature reading. </w:t>
+      </w:r>
+      <w:r>
+        <w:t>The TDS library from DFRobot has a built-in function which samples, and adjusts the acquired value for the temperature of the water, which has been measured above, as TDS is sensitive to temperature.</w:t>
       </w:r>
     </w:p>
     <w:p>
@@ -5643,14 +5800,27 @@
                       <w:r>
                         <w:t xml:space="preserve">Code Snippet </w:t>
                       </w:r>
-                      <w:fldSimple w:instr=" SEQ Code_Snippet \* ARABIC ">
-                        <w:r>
-                          <w:rPr>
-                            <w:noProof/>
-                          </w:rPr>
-                          <w:t>2</w:t>
-                        </w:r>
-                      </w:fldSimple>
+                      <w:r>
+                        <w:fldChar w:fldCharType="begin"/>
+                      </w:r>
+                      <w:r>
+                        <w:instrText xml:space="preserve"> SEQ Code_Snippet \* ARABIC </w:instrText>
+                      </w:r>
+                      <w:r>
+                        <w:fldChar w:fldCharType="separate"/>
+                      </w:r>
+                      <w:r>
+                        <w:rPr>
+                          <w:noProof/>
+                        </w:rPr>
+                        <w:t>2</w:t>
+                      </w:r>
+                      <w:r>
+                        <w:rPr>
+                          <w:noProof/>
+                        </w:rPr>
+                        <w:fldChar w:fldCharType="end"/>
+                      </w:r>
                       <w:r>
                         <w:t>. Median filtering and sending over serial</w:t>
                       </w:r>
@@ -5831,13 +6001,7 @@
                         <w:rPr>
                           <w:rFonts w:ascii="Consolas" w:hAnsi="Consolas"/>
                         </w:rPr>
-                        <w:t xml:space="preserve">      </w:t>
-                      </w:r>
-                      <w:r>
-                        <w:rPr>
-                          <w:rFonts w:ascii="Consolas" w:hAnsi="Consolas"/>
-                        </w:rPr>
-                        <w:t>medianTemp = getMedianNum(analogBufferTemp, SCOUNT);</w:t>
+                        <w:t xml:space="preserve">      medianTemp = getMedianNum(analogBufferTemp, SCOUNT);</w:t>
                       </w:r>
                     </w:p>
                     <w:p>
@@ -5914,26 +6078,18 @@
         <w:t xml:space="preserve">. During the writing of this script, the </w:t>
       </w:r>
       <w:r>
-        <w:t xml:space="preserve">linear values of the conversion from voltage to NTU was not yet known and therefore not implemented yet. </w:t>
-      </w:r>
-      <w:proofErr w:type="spellStart"/>
-      <w:r>
-        <w:t>DFRobot</w:t>
-      </w:r>
-      <w:proofErr w:type="spellEnd"/>
-      <w:r>
-        <w:t xml:space="preserve"> and an </w:t>
-      </w:r>
-      <w:commentRangeStart w:id="1"/>
+        <w:t xml:space="preserve">linear values of the conversion from voltage to NTU was not yet known and therefore not implemented yet. DFRobot and an </w:t>
+      </w:r>
+      <w:commentRangeStart w:id="4"/>
       <w:r>
         <w:t xml:space="preserve">academic paper </w:t>
       </w:r>
-      <w:commentRangeEnd w:id="1"/>
+      <w:commentRangeEnd w:id="4"/>
       <w:r>
         <w:rPr>
           <w:rStyle w:val="CommentReference"/>
         </w:rPr>
-        <w:commentReference w:id="1"/>
+        <w:commentReference w:id="4"/>
       </w:r>
       <w:r>
         <w:t xml:space="preserve">disagree </w:t>
@@ -6015,84 +6171,710 @@
       <w:r>
         <w:t xml:space="preserve"> </w:t>
       </w:r>
-    </w:p>
-    <w:p>
-      <w:r>
-        <w:t>The Kogger Sonar</w:t>
-      </w:r>
-      <w:r>
-        <w:rPr>
-          <w:lang w:val="en-US"/>
-        </w:rPr>
-        <w:t xml:space="preserve"> sensor</w:t>
-      </w:r>
-      <w:r>
-        <w:t xml:space="preserve"> has not yet arrived, but uses an I2C or serial connection to </w:t>
-      </w:r>
-      <w:r>
-        <w:t>communicate, as it has a powerful processing system on</w:t>
-      </w:r>
-      <w:r>
-        <w:rPr>
-          <w:lang w:val="en-US"/>
-        </w:rPr>
-        <w:t>board</w:t>
-      </w:r>
-      <w:r>
-        <w:t xml:space="preserve"> the sonar</w:t>
-      </w:r>
-      <w:r>
-        <w:t xml:space="preserve"> itself, dealing with the gyroscope and </w:t>
-      </w:r>
-      <w:r>
-        <w:t>transducer all at once. It can therefore</w:t>
-      </w:r>
-      <w:r>
-        <w:t xml:space="preserve"> be used in a variety of implementation</w:t>
-      </w:r>
-      <w:r>
-        <w:t>s</w:t>
-      </w:r>
-      <w:r>
-        <w:t>:</w:t>
-      </w:r>
-      <w:r>
-        <w:t xml:space="preserve"> from directly </w:t>
-      </w:r>
-      <w:r>
-        <w:rPr>
-          <w:lang w:val="en-US"/>
-        </w:rPr>
-        <w:t>communicating with</w:t>
-      </w:r>
-      <w:r>
-        <w:t xml:space="preserve"> a central processing system</w:t>
-      </w:r>
-      <w:r>
-        <w:t xml:space="preserve"> running ROS</w:t>
-      </w:r>
-      <w:r>
-        <w:t xml:space="preserve">, or via the Arduino in a similar fashion </w:t>
-      </w:r>
-      <w:r>
-        <w:t>to the sensors above.</w:t>
+      <w:r>
+        <w:t>The voltages are also published in a similar format.</w:t>
+      </w:r>
+    </w:p>
+    <w:p>
+      <w:pPr>
+        <w:pStyle w:val="Heading2"/>
+      </w:pPr>
+      <w:r>
+        <w:t xml:space="preserve">3.3 </w:t>
+      </w:r>
+      <w:r>
+        <w:t xml:space="preserve">Kogger </w:t>
+      </w:r>
+      <w:r>
+        <w:t>Sonar</w:t>
+      </w:r>
+    </w:p>
+    <w:p>
+      <w:r>
+        <w:t>The sonar is a single beam echosounder made by Kogger.tech in Russia. They implemented a UART interface for communication. Each of the UART cables were soldered to a UART-USB converter. Using the available GUI (KoggerApp). One can change the settings of the device in this GUI. The following settings where changed: 1. Period: 100ms, 2. Binary distance data, 3. 30m max distance</w:t>
+      </w:r>
+      <w:r>
+        <w:rPr>
+          <w:lang w:val="en-US"/>
+        </w:rPr>
+        <w:t>.4 turn boost on</w:t>
+      </w:r>
+      <w:r>
+        <w:t xml:space="preserve">. </w:t>
+      </w:r>
+      <w:r>
+        <w:rPr>
+          <w:lang w:val="en-US"/>
+        </w:rPr>
+        <w:t xml:space="preserve">These changes are </w:t>
+      </w:r>
+      <w:r>
+        <w:t xml:space="preserve">sent to the sonar after pressing WRITE. These settings make it so that the sonar continuously sends data over the UART connection by using their Kogger Communication Protocol (documentation available online). </w:t>
+      </w:r>
+    </w:p>
+    <w:p>
+      <w:pPr>
+        <w:rPr>
+          <w:lang w:val="en-US"/>
+        </w:rPr>
+      </w:pPr>
+      <w:r>
+        <w:t>Without going over the protocol too in-depth, the main idea is that each distance measurement is a</w:t>
+      </w:r>
+      <w:r>
+        <w:t xml:space="preserve"> frame. This frame is structured into different sections. One of these sections is the actual distance measurement in 32-bit</w:t>
+      </w:r>
+      <w:r>
+        <w:rPr>
+          <w:lang w:val="en-US"/>
+        </w:rPr>
+        <w:t xml:space="preserve"> binary</w:t>
+      </w:r>
+      <w:r>
+        <w:t xml:space="preserve"> unsigned integer format</w:t>
+      </w:r>
+      <w:r>
+        <w:rPr>
+          <w:lang w:val="en-US"/>
+        </w:rPr>
+        <w:t>ting.</w:t>
+      </w:r>
+    </w:p>
+    <w:p>
+      <w:pPr>
+        <w:rPr>
+          <w:lang w:val="en-US"/>
+        </w:rPr>
+      </w:pPr>
+      <w:r>
+        <w:t>A simple python script</w:t>
+      </w:r>
+      <w:r>
+        <w:t xml:space="preserve"> implementing this</w:t>
+      </w:r>
+      <w:r>
+        <w:t xml:space="preserve"> is available in the kogger_testing_s</w:t>
+      </w:r>
+      <w:r>
+        <w:rPr>
+          <w:lang w:val="en-US"/>
+        </w:rPr>
+        <w:t>erial</w:t>
       </w:r>
       <w:r>
         <w:t xml:space="preserve"> </w:t>
       </w:r>
       <w:r>
-        <w:t>As the sonar is</w:t>
-      </w:r>
-      <w:r>
-        <w:t xml:space="preserve"> more robust and expensive than the water quality sensors, the only limiting factor is the </w:t>
-      </w:r>
-      <w:r>
-        <w:t xml:space="preserve">sampling rate, as each observation is reliable; not requiring a median filter. </w:t>
-      </w:r>
-      <w:r>
-        <w:t>According to the datasheet a depth sample can be made every 0.5 seconds, limited by the speed of sound in water.</w:t>
-      </w:r>
-    </w:p>
+        <w:rPr>
+          <w:lang w:val="en-US"/>
+        </w:rPr>
+        <w:t xml:space="preserve">folder </w:t>
+      </w:r>
+      <w:r>
+        <w:t>of the github repository.</w:t>
+      </w:r>
+      <w:r>
+        <w:rPr>
+          <w:lang w:val="en-US"/>
+        </w:rPr>
+        <w:t xml:space="preserve"> As well as the complete ROS node</w:t>
+      </w:r>
+      <w:r>
+        <w:rPr>
+          <w:lang w:val="en-US"/>
+        </w:rPr>
+        <w:t xml:space="preserve"> in /ros_dev_ws.</w:t>
+      </w:r>
+    </w:p>
+    <w:p>
+      <w:pPr>
+        <w:pStyle w:val="Heading2"/>
+      </w:pPr>
+      <w:r>
+        <w:t>3.4 Teensy</w:t>
+      </w:r>
+    </w:p>
+    <w:p>
+      <w:pPr>
+        <w:rPr>
+          <w:lang w:val="en-US"/>
+        </w:rPr>
+      </w:pPr>
+      <w:r>
+        <w:rPr>
+          <w:lang w:val="en-US"/>
+        </w:rPr>
+        <w:t xml:space="preserve">In order to simplify the communication to the central Raspberry Pi and the different sensors, a second microcontroller was implemented. A Teensy 3.2, chosen for the wide array of serial communication pins on board, and the ability to program it using the Arduino IDE, as well as Arduino </w:t>
+      </w:r>
+      <w:r>
+        <w:rPr>
+          <w:lang w:val="en-US"/>
+        </w:rPr>
+        <w:lastRenderedPageBreak/>
+        <w:t>(C++) code.</w:t>
+      </w:r>
+      <w:r>
+        <w:rPr>
+          <w:lang w:val="en-US"/>
+        </w:rPr>
+        <w:t xml:space="preserve"> </w:t>
+      </w:r>
+      <w:r>
+        <w:rPr>
+          <w:lang w:val="en-US"/>
+        </w:rPr>
+        <w:t xml:space="preserve">The Teensy has two functions: </w:t>
+      </w:r>
+      <w:r>
+        <w:rPr>
+          <w:lang w:val="en-US"/>
+        </w:rPr>
+        <w:t>The first is to read the incoming sensor-array information, and the second one is to read the GPS information. All coming in via serial ports. Which is then sent to the Raspberry Pi over USB. The code is available on the wqdrone GitHub, under /arduino/teensy.</w:t>
+      </w:r>
+      <w:r>
+        <w:rPr>
+          <w:lang w:val="en-US"/>
+        </w:rPr>
+        <w:t xml:space="preserve"> Personally, I would have liked it if the Teensy also read the sonar information. But I could not get the sonar to communicate with the Teensy. In the end, the USB converter with some python scripts also worked.</w:t>
+      </w:r>
+    </w:p>
+    <w:p>
+      <w:pPr>
+        <w:rPr>
+          <w:lang w:val="en-US"/>
+        </w:rPr>
+      </w:pPr>
+      <w:r>
+        <w:rPr>
+          <w:lang w:val="en-US"/>
+        </w:rPr>
+        <w:t xml:space="preserve">The GPS information is parsed using the NeoGPS library. Which is a low-resource intensive Arduino library for reading GPS data, from all sorts of receivers. It also comes with a variety of default scripts to use. One of these default scripts was used for the Teensy, with some slight alterations. This script reads the incoming NMEA GPS </w:t>
+      </w:r>
+      <w:r>
+        <w:rPr>
+          <w:lang w:val="en-US"/>
+        </w:rPr>
+        <w:t>data and</w:t>
+      </w:r>
+      <w:r>
+        <w:rPr>
+          <w:lang w:val="en-US"/>
+        </w:rPr>
+        <w:t xml:space="preserve"> publishes it over the USB port.</w:t>
+      </w:r>
+    </w:p>
+    <w:p>
+      <w:pPr>
+        <w:rPr>
+          <w:lang w:val="en-US"/>
+        </w:rPr>
+      </w:pPr>
+      <w:r>
+        <w:rPr>
+          <w:lang w:val="en-US"/>
+        </w:rPr>
+        <w:t>Reading the incoming serial data is done by finding the start and end markers of the serial line (&lt; and &gt;), as programmed in the Arduino Uno. After it has found these, it prints the whole information over the USB port.</w:t>
+      </w:r>
+    </w:p>
+    <w:p>
+      <w:pPr>
+        <w:rPr>
+          <w:lang w:val="en-US"/>
+        </w:rPr>
+      </w:pPr>
+      <w:r>
+        <w:rPr>
+          <w:lang w:val="en-US"/>
+        </w:rPr>
+        <w:t>Which means that by using the Teensy, we reduce the need for the Raspberry Pi to handle the GPS parsing and serial communication. As well as use only a single USB port for multiple sensors.</w:t>
+      </w:r>
+    </w:p>
+    <w:p>
+      <w:pPr>
+        <w:pStyle w:val="Heading1"/>
+      </w:pPr>
+      <w:r>
+        <w:t>4. Calibration</w:t>
+      </w:r>
+    </w:p>
+    <w:p>
+      <w:r>
+        <w:t>The pH, TDS and turbidity sensors all require a 2</w:t>
+      </w:r>
+      <w:r>
+        <w:t>-</w:t>
+      </w:r>
+      <w:r>
+        <w:t>point calibration.</w:t>
+      </w:r>
+      <w:r>
+        <w:t xml:space="preserve"> Recommended is that they are calibrated before each measuring </w:t>
+      </w:r>
+      <w:r>
+        <w:t>session.</w:t>
+      </w:r>
+      <w:r>
+        <w:t xml:space="preserve"> </w:t>
+      </w:r>
+      <w:r>
+        <w:t xml:space="preserve"> </w:t>
+      </w:r>
+      <w:r>
+        <w:t>A two</w:t>
+      </w:r>
+      <w:r>
+        <w:t>-</w:t>
+      </w:r>
+      <w:r>
+        <w:t>point calibration means that a measurement is taken of a fluid with a known value, at a high and low value. The underlying assumption here is that the relation is linear and each of the voltages (or other values), can be transposed to the wanted values</w:t>
+      </w:r>
+      <w:r>
+        <w:t>. W</w:t>
+      </w:r>
+      <w:r>
+        <w:t>ith a linear combination of the input variables. Which consist of the 2 known calibration values. As well as the 2 voltages the probe measured with the calibration solutions.</w:t>
+      </w:r>
+    </w:p>
+    <w:p>
+      <w:pPr>
+        <w:rPr>
+          <w:rFonts w:eastAsiaTheme="minorEastAsia"/>
+        </w:rPr>
+      </w:pPr>
+      <m:oMathPara>
+        <m:oMath>
+          <m:r>
+            <w:rPr>
+              <w:rFonts w:ascii="Cambria Math" w:hAnsi="Cambria Math"/>
+            </w:rPr>
+            <m:t>Val=CalibrationHigh-</m:t>
+          </m:r>
+          <m:d>
+            <m:dPr>
+              <m:ctrlPr>
+                <w:rPr>
+                  <w:rFonts w:ascii="Cambria Math" w:hAnsi="Cambria Math"/>
+                  <w:i/>
+                </w:rPr>
+              </m:ctrlPr>
+            </m:dPr>
+            <m:e>
+              <m:r>
+                <w:rPr>
+                  <w:rFonts w:ascii="Cambria Math" w:hAnsi="Cambria Math"/>
+                </w:rPr>
+                <m:t>VoltageHigh-Observed voltage</m:t>
+              </m:r>
+            </m:e>
+          </m:d>
+          <m:r>
+            <w:rPr>
+              <w:rFonts w:ascii="Cambria Math" w:hAnsi="Cambria Math"/>
+            </w:rPr>
+            <m:t>*m</m:t>
+          </m:r>
+        </m:oMath>
+      </m:oMathPara>
+    </w:p>
+    <w:p>
+      <w:pPr>
+        <w:rPr>
+          <w:rFonts w:eastAsiaTheme="minorEastAsia"/>
+        </w:rPr>
+      </w:pPr>
+      <m:oMathPara>
+        <m:oMath>
+          <m:r>
+            <w:rPr>
+              <w:rFonts w:ascii="Cambria Math" w:eastAsiaTheme="minorEastAsia" w:hAnsi="Cambria Math"/>
+            </w:rPr>
+            <m:t>m=</m:t>
+          </m:r>
+          <m:f>
+            <m:fPr>
+              <m:ctrlPr>
+                <w:rPr>
+                  <w:rFonts w:ascii="Cambria Math" w:eastAsiaTheme="minorEastAsia" w:hAnsi="Cambria Math"/>
+                  <w:i/>
+                </w:rPr>
+              </m:ctrlPr>
+            </m:fPr>
+            <m:num>
+              <m:r>
+                <w:rPr>
+                  <w:rFonts w:ascii="Cambria Math" w:eastAsiaTheme="minorEastAsia" w:hAnsi="Cambria Math"/>
+                </w:rPr>
+                <m:t>(CalibrationHigh-CalibrationLow)</m:t>
+              </m:r>
+            </m:num>
+            <m:den>
+              <m:r>
+                <w:rPr>
+                  <w:rFonts w:ascii="Cambria Math" w:eastAsiaTheme="minorEastAsia" w:hAnsi="Cambria Math"/>
+                </w:rPr>
+                <m:t>(VoltageHigh-VoltageLow)</m:t>
+              </m:r>
+            </m:den>
+          </m:f>
+        </m:oMath>
+      </m:oMathPara>
+    </w:p>
+    <w:p>
+      <w:pPr>
+        <w:pStyle w:val="HTMLPreformatted"/>
+      </w:pPr>
+    </w:p>
+    <w:p>
+      <w:r>
+        <w:t xml:space="preserve">For this system, it is recommended that this is implemented at the post-processing stage. </w:t>
+      </w:r>
+      <w:r>
+        <w:t xml:space="preserve">As reprogramming the Arduino each time can be a </w:t>
+      </w:r>
+      <w:r>
+        <w:t>hassle</w:t>
+      </w:r>
+      <w:r>
+        <w:t>.</w:t>
+      </w:r>
+      <w:r>
+        <w:t xml:space="preserve"> Post processing is</w:t>
+      </w:r>
+      <w:r>
+        <w:t xml:space="preserve"> </w:t>
+      </w:r>
+      <w:r>
+        <w:t xml:space="preserve">easier </w:t>
+      </w:r>
+      <w:r>
+        <w:t xml:space="preserve">implemented. </w:t>
+      </w:r>
+    </w:p>
+    <w:p>
+      <w:r>
+        <w:t>Below is explained step-by-step how this is done for the Turbidity sensor. But the same principles apply for the others.</w:t>
+      </w:r>
+    </w:p>
+    <w:p>
+      <w:pPr>
+        <w:rPr>
+          <w:rFonts w:asciiTheme="majorHAnsi" w:eastAsiaTheme="majorEastAsia" w:hAnsiTheme="majorHAnsi" w:cstheme="majorBidi"/>
+          <w:color w:val="2F5496" w:themeColor="accent1" w:themeShade="BF"/>
+          <w:sz w:val="32"/>
+          <w:szCs w:val="32"/>
+        </w:rPr>
+      </w:pPr>
+      <w:r>
+        <w:br w:type="page"/>
+      </w:r>
+    </w:p>
+    <w:p>
+      <w:pPr>
+        <w:pStyle w:val="Heading1"/>
+      </w:pPr>
+      <w:r>
+        <w:lastRenderedPageBreak/>
+        <w:t>5. Sensor array ROS nodes</w:t>
+      </w:r>
+    </w:p>
+    <w:p>
+      <w:pPr>
+        <w:rPr>
+          <w:lang w:val="en-US"/>
+        </w:rPr>
+      </w:pPr>
+      <w:r>
+        <w:rPr>
+          <w:lang w:val="en-US"/>
+        </w:rPr>
+        <w:t>The main idea of this sensor array</w:t>
+      </w:r>
+      <w:r>
+        <w:rPr>
+          <w:lang w:val="en-US"/>
+        </w:rPr>
+        <w:t xml:space="preserve"> is that it could be implemented into </w:t>
+      </w:r>
+      <w:r>
+        <w:rPr>
+          <w:lang w:val="en-US"/>
+        </w:rPr>
+        <w:t>ROS and</w:t>
+      </w:r>
+      <w:r>
+        <w:rPr>
+          <w:lang w:val="en-US"/>
+        </w:rPr>
+        <w:t xml:space="preserve"> used as different information data points for a broader USV system. The incoming data can be easily stored using built-in ROS functions such as ros2 bag, which creates a </w:t>
+      </w:r>
+      <w:r>
+        <w:rPr>
+          <w:lang w:val="en-US"/>
+        </w:rPr>
+        <w:t>SQL database from all the different nodes. This database can be used later for analysis.</w:t>
+      </w:r>
+    </w:p>
+    <w:p>
+      <w:pPr>
+        <w:rPr>
+          <w:lang w:val="en-US"/>
+        </w:rPr>
+      </w:pPr>
+      <w:r>
+        <w:rPr>
+          <w:lang w:val="en-US"/>
+        </w:rPr>
+        <w:t xml:space="preserve">The basis of ROS, is the ability to create or use previously made nodes. These nodes can be started, and will do ‘something’. It could publish data from all sorts of sensors, it could be a service to parse the information to another format. But the most important thing that ROS does, is handle callback timers and synchronicity, next to having a wide array of default data formats. All of this is done inside C++ </w:t>
+      </w:r>
+      <w:commentRangeStart w:id="5"/>
+      <w:r>
+        <w:rPr>
+          <w:lang w:val="en-US"/>
+        </w:rPr>
+        <w:t xml:space="preserve">or Python written nodes. </w:t>
+      </w:r>
+      <w:commentRangeEnd w:id="5"/>
+      <w:r>
+        <w:rPr>
+          <w:rStyle w:val="CommentReference"/>
+        </w:rPr>
+        <w:commentReference w:id="5"/>
+      </w:r>
+      <w:r>
+        <w:rPr>
+          <w:lang w:val="en-US"/>
+        </w:rPr>
+        <w:t>Data used in these nodes is published on topics.</w:t>
+      </w:r>
+    </w:p>
+    <w:p>
+      <w:pPr>
+        <w:rPr>
+          <w:lang w:val="en-US"/>
+        </w:rPr>
+      </w:pPr>
+      <w:r>
+        <w:rPr>
+          <w:lang w:val="en-US"/>
+        </w:rPr>
+        <w:t>Getting back to the sensor array. The Raspberry Pi, running the ROS2 software is connected to the Teensy, sending GPS and water quality information, as well as the sonar, sending depth information. Just as most programming endeavors, this can be tackled in a variety of ways. My personal choice was to create 3 different topics: for the GPS, for the sonar and the water quality sensors. However, because the Teensy handles two of these, the GPS and sensors need to be done in a single node.</w:t>
+      </w:r>
+    </w:p>
+    <w:p>
+      <w:pPr>
+        <w:rPr>
+          <w:lang w:val="en-US"/>
+        </w:rPr>
+      </w:pPr>
+      <w:r>
+        <w:rPr>
+          <w:lang w:val="en-US"/>
+        </w:rPr>
+        <w:t>In this project, the nodes have been written in python, and mainly uses the pyserial package, which handles the incoming data streams. The source codes of these nodes can be found in the ros_dev_ws folder of the GitHub. Which is also an actual ROS2 workspace, so it can be directly copied and built to work on another ROS2 system.</w:t>
+      </w:r>
+    </w:p>
+    <w:p>
+      <w:pPr>
+        <w:pStyle w:val="Heading2"/>
+        <w:rPr>
+          <w:lang w:val="en-US"/>
+        </w:rPr>
+      </w:pPr>
+      <w:r>
+        <w:rPr>
+          <w:lang w:val="en-US"/>
+        </w:rPr>
+        <w:t xml:space="preserve">5.1 The Teensy Node. </w:t>
+      </w:r>
+    </w:p>
+    <w:p>
+      <w:pPr>
+        <w:rPr>
+          <w:lang w:val="en-US"/>
+        </w:rPr>
+      </w:pPr>
+      <w:r>
+        <w:rPr>
+          <w:lang w:val="en-US"/>
+        </w:rPr>
+        <w:t>The source can be found under /ros_dev_ws/src/teensy/teensy/teensy_pub.py</w:t>
+      </w:r>
+    </w:p>
+    <w:p>
+      <w:pPr>
+        <w:rPr>
+          <w:lang w:val="en-US"/>
+        </w:rPr>
+      </w:pPr>
+      <w:r>
+        <w:rPr>
+          <w:lang w:val="en-US"/>
+        </w:rPr>
+        <w:t xml:space="preserve">The Teensy node reads information from the Teensy USB port. In case of the Raspberry Pi connection, this is /dev/ttyACM0. The node reads each of the incoming lines and checks whether it is a GPS line, or a sensors line. </w:t>
+      </w:r>
+    </w:p>
+    <w:p>
+      <w:pPr>
+        <w:rPr>
+          <w:lang w:val="en-US"/>
+        </w:rPr>
+      </w:pPr>
+      <w:r>
+        <w:rPr>
+          <w:lang w:val="en-US"/>
+        </w:rPr>
+        <w:t>If it is a GPS line, it takes the whole line, converts it from bytes to a string, and splits it on the “,” separator. Each of the items in this new list corresponds to one of the NMEA protocol datapoints, created in the NeoGPS library.  Having this information, one can parse the data into correct formats. For latitudes and longitudes on the WGS-84 coordinate system, it has seven digits of floating-point precision. The other characters are placed in front of it, with a “.” Placed inbetween. This is then converted to a python float. Each of the useful numbers (lat,lon and altitude) goes through this conversion and is placed in a NavSatFix message. A default ROS2 message, which predefines that there is a latitude, longitude and altitude</w:t>
+      </w:r>
+      <w:r>
+        <w:rPr>
+          <w:lang w:val="en-US"/>
+        </w:rPr>
+        <w:t>. This is then published on the /teensy_fix topic in ROS2, when running the node.</w:t>
+      </w:r>
+    </w:p>
+    <w:p>
+      <w:pPr>
+        <w:rPr>
+          <w:lang w:val="en-US"/>
+        </w:rPr>
+      </w:pPr>
+      <w:r>
+        <w:rPr>
+          <w:lang w:val="en-US"/>
+        </w:rPr>
+        <w:t>If it is a sensor line. The incoming line is read to its’ completion and then converted to a python string. This string is then parsed using regular expressions, to acquire all of the numbers from the different sensors. Regular Expressions are a quick way to do something with a string. In this case, extract all the sensor numbers out of the string. These numbers are then converted to python floating-point numbers. These numbers are placed in a list, and this list is published on the /wq_sensors topic. Using a Float64MultiArray default message from ROS.</w:t>
+      </w:r>
+    </w:p>
+    <w:p>
+      <w:pPr>
+        <w:rPr>
+          <w:lang w:val="en-US"/>
+        </w:rPr>
+      </w:pPr>
+      <w:r>
+        <w:rPr>
+          <w:lang w:val="en-US"/>
+        </w:rPr>
+        <w:t xml:space="preserve">Two other python scripts are found next to this teensy_pub file, which are two simple topic publishers, </w:t>
+      </w:r>
+      <w:r>
+        <w:rPr>
+          <w:lang w:val="en-US"/>
+        </w:rPr>
+        <w:t xml:space="preserve">they listen to the /teensy_fix or /wq_sensors topic and repost that information again. </w:t>
+      </w:r>
+    </w:p>
+    <w:p>
+      <w:pPr>
+        <w:pStyle w:val="Heading2"/>
+        <w:rPr>
+          <w:lang w:val="en-US"/>
+        </w:rPr>
+      </w:pPr>
+      <w:r>
+        <w:rPr>
+          <w:lang w:val="en-US"/>
+        </w:rPr>
+        <w:lastRenderedPageBreak/>
+        <w:br/>
+      </w:r>
+      <w:r>
+        <w:rPr>
+          <w:lang w:val="en-US"/>
+        </w:rPr>
+        <w:t>5.2 The Sonar Node.</w:t>
+      </w:r>
+    </w:p>
+    <w:p>
+      <w:pPr>
+        <w:rPr>
+          <w:lang w:val="en-US"/>
+        </w:rPr>
+      </w:pPr>
+      <w:r>
+        <w:rPr>
+          <w:lang w:val="en-US"/>
+        </w:rPr>
+        <w:t>The source can ben found under /ros_dev_ws/src/kogger_sonar/kogger_sonar/kogger_dist_rec.py</w:t>
+      </w:r>
+    </w:p>
+    <w:p>
+      <w:pPr>
+        <w:rPr>
+          <w:lang w:val="en-US"/>
+        </w:rPr>
+      </w:pPr>
+      <w:r>
+        <w:rPr>
+          <w:lang w:val="en-US"/>
+        </w:rPr>
+        <w:t>The Sonar node reads the incoming binary data from the sonar at USB port location /dev/ttyUSB0. As explained previously, this data is sent over as a frame, the frame contains different sections, and one of these sections is the actual depth information. Which means that the sonar node needs to read the incoming stream, stop at the correct length</w:t>
+      </w:r>
+      <w:r>
+        <w:rPr>
+          <w:lang w:val="en-US"/>
+        </w:rPr>
+        <w:t>, s</w:t>
+      </w:r>
+      <w:r>
+        <w:rPr>
+          <w:lang w:val="en-US"/>
+        </w:rPr>
+        <w:t xml:space="preserve">plit it up into the different sections, extract the depth information and post this on the /sonar_dist topic.  </w:t>
+      </w:r>
+    </w:p>
+    <w:p>
+      <w:pPr>
+        <w:rPr>
+          <w:lang w:val="en-US"/>
+        </w:rPr>
+      </w:pPr>
+      <w:r>
+        <w:rPr>
+          <w:lang w:val="en-US"/>
+        </w:rPr>
+        <w:t>The first step is to open the serial port and await incoming information. Whenever a byte is coming in, it is placed into a string, the payload. The length of this string is always the same, as the distance-frames are always the same length. By checking whether the length of this payload is the same length as the distance-frame. We know if the data has fully arrived yet. If the data has completely arrived, the distance information (in bytes) is converted into the unsigned 32-bit integer, representing the millimeters of depth that the sonar has measured. All of this is done each time the ROS timer fires, and this whole sequence reruns again. This depth information is placed into a simple, default ROS2 UInt32 message. Which is posted on the /sonar_dist topic.</w:t>
+      </w:r>
+    </w:p>
+    <w:p>
+      <w:pPr>
+        <w:rPr>
+          <w:lang w:val="en-US"/>
+        </w:rPr>
+      </w:pPr>
+      <w:r>
+        <w:rPr>
+          <w:lang w:val="en-US"/>
+        </w:rPr>
+        <w:t>There are three other python files in this directory. Sendtokogger was used to send a request for data to the sonar and also publishes this line to the /</w:t>
+      </w:r>
+      <w:r>
+        <w:rPr>
+          <w:lang w:val="en-US"/>
+        </w:rPr>
+        <w:t>sonar_send topic. B</w:t>
+      </w:r>
+      <w:r>
+        <w:rPr>
+          <w:lang w:val="en-US"/>
+        </w:rPr>
+        <w:t>ut ultimately was not used anymore, since the sonar now sends a message every 0.1 seconds, without a request. Listentokogger listens to the messages that sendtokogger has sent. Similarly,</w:t>
+      </w:r>
+      <w:r>
+        <w:rPr>
+          <w:lang w:val="en-US"/>
+        </w:rPr>
+        <w:t xml:space="preserve"> kogger_dist_list listens to the messages published on the /sonar_dist topic. Just like the other two files, it is superfluous. </w:t>
+      </w:r>
+    </w:p>
+    <w:p>
+      <w:pPr>
+        <w:rPr>
+          <w:lang w:val="en-US"/>
+        </w:rPr>
+      </w:pPr>
+    </w:p>
+    <w:p/>
     <w:sectPr>
       <w:pgSz w:w="11906" w:h="16838"/>
       <w:pgMar w:top="1440" w:right="1440" w:bottom="1440" w:left="1440" w:header="708" w:footer="708" w:gutter="0"/>
@@ -6105,13 +6887,10 @@
 
 <file path=word/comments.xml><?xml version="1.0" encoding="utf-8"?>
 <w:comments xmlns:wpc="http://schemas.microsoft.com/office/word/2010/wordprocessingCanvas" xmlns:cx="http://schemas.microsoft.com/office/drawing/2014/chartex" xmlns:cx1="http://schemas.microsoft.com/office/drawing/2015/9/8/chartex" xmlns:cx2="http://schemas.microsoft.com/office/drawing/2015/10/21/chartex" xmlns:cx3="http://schemas.microsoft.com/office/drawing/2016/5/9/chartex" xmlns:cx4="http://schemas.microsoft.com/office/drawing/2016/5/10/chartex" xmlns:cx5="http://schemas.microsoft.com/office/drawing/2016/5/11/chartex" xmlns:cx6="http://schemas.microsoft.com/office/drawing/2016/5/12/chartex" xmlns:cx7="http://schemas.microsoft.com/office/drawing/2016/5/13/chartex" xmlns:cx8="http://schemas.microsoft.com/office/drawing/2016/5/14/chartex" xmlns:mc="http://schemas.openxmlformats.org/markup-compatibility/2006" xmlns:aink="http://schemas.microsoft.com/office/drawing/2016/ink" xmlns:am3d="http://schemas.microsoft.com/office/drawing/2017/model3d" xmlns:o="urn:schemas-microsoft-com:office:office" xmlns:r="http://schemas.openxmlformats.org/officeDocument/2006/relationships" xmlns:m="http://schemas.openxmlformats.org/officeDocument/2006/math" xmlns:v="urn:schemas-microsoft-com:vml" xmlns:wp14="http://schemas.microsoft.com/office/word/2010/wordprocessingDrawing" xmlns:wp="http://schemas.openxmlformats.org/drawingml/2006/wordprocessingDrawing" xmlns:w10="urn:schemas-microsoft-com:office:word" xmlns:w="http://schemas.openxmlformats.org/wordprocessingml/2006/main" xmlns:w14="http://schemas.microsoft.com/office/word/2010/wordml" xmlns:w15="http://schemas.microsoft.com/office/word/2012/wordml" xmlns:w16cex="http://schemas.microsoft.com/office/word/2018/wordml/cex" xmlns:w16cid="http://schemas.microsoft.com/office/word/2016/wordml/cid" xmlns:w16="http://schemas.microsoft.com/office/word/2018/wordml" xmlns:w16se="http://schemas.microsoft.com/office/word/2015/wordml/symex" xmlns:wpg="http://schemas.microsoft.com/office/word/2010/wordprocessingGroup" xmlns:wpi="http://schemas.microsoft.com/office/word/2010/wordprocessingInk" xmlns:wne="http://schemas.microsoft.com/office/word/2006/wordml" xmlns:wps="http://schemas.microsoft.com/office/word/2010/wordprocessingShape" mc:Ignorable="w14 w15 w16se w16cid w16 w16cex wp14">
-  <w:comment w:id="0" w:author="Matt Needle" w:date="2020-11-04T13:15:00Z" w:initials="MN">
+  <w:comment w:id="0" w:author="Doornbos, Jurrian" w:date="2021-03-02T14:54:00Z" w:initials="DJ">
     <w:p>
       <w:pPr>
         <w:pStyle w:val="CommentText"/>
-        <w:rPr>
-          <w:lang w:val="en-US"/>
-        </w:rPr>
       </w:pPr>
       <w:r>
         <w:rPr>
@@ -6120,21 +6899,99 @@
         <w:annotationRef/>
       </w:r>
       <w:r>
-        <w:rPr>
-          <w:lang w:val="en-US"/>
-        </w:rPr>
-        <w:t>Maybe a small diagram would better explain this.</w:t>
-      </w:r>
-    </w:p>
-  </w:comment>
-  <w:comment w:id="1" w:author="Matt Needle" w:date="2020-11-04T13:32:00Z" w:initials="MN">
+        <w:t>TODO:</w:t>
+      </w:r>
+    </w:p>
     <w:p>
       <w:pPr>
         <w:pStyle w:val="CommentText"/>
-        <w:rPr>
-          <w:lang w:val="en-US"/>
-        </w:rPr>
       </w:pPr>
+    </w:p>
+    <w:p>
+      <w:pPr>
+        <w:pStyle w:val="CommentText"/>
+        <w:numPr>
+          <w:ilvl w:val="0"/>
+          <w:numId w:val="2"/>
+        </w:numPr>
+      </w:pPr>
+      <w:r>
+        <w:t>Retake pictures with box 3.0</w:t>
+      </w:r>
+    </w:p>
+    <w:p>
+      <w:pPr>
+        <w:pStyle w:val="CommentText"/>
+      </w:pPr>
+    </w:p>
+    <w:p>
+      <w:pPr>
+        <w:pStyle w:val="CommentText"/>
+        <w:numPr>
+          <w:ilvl w:val="0"/>
+          <w:numId w:val="2"/>
+        </w:numPr>
+      </w:pPr>
+      <w:r>
+        <w:t>Create STL files of the things.</w:t>
+      </w:r>
+    </w:p>
+    <w:p>
+      <w:pPr>
+        <w:pStyle w:val="ListParagraph"/>
+      </w:pPr>
+    </w:p>
+    <w:p>
+      <w:pPr>
+        <w:pStyle w:val="CommentText"/>
+        <w:numPr>
+          <w:ilvl w:val="0"/>
+          <w:numId w:val="2"/>
+        </w:numPr>
+      </w:pPr>
+      <w:r>
+        <w:t>Talk calibration. Pictures Calibration</w:t>
+      </w:r>
+    </w:p>
+    <w:p>
+      <w:pPr>
+        <w:pStyle w:val="ListParagraph"/>
+      </w:pPr>
+    </w:p>
+    <w:p>
+      <w:pPr>
+        <w:pStyle w:val="CommentText"/>
+        <w:numPr>
+          <w:ilvl w:val="0"/>
+          <w:numId w:val="2"/>
+        </w:numPr>
+      </w:pPr>
+      <w:r>
+        <w:rPr>
+          <w:lang w:val="en-US"/>
+        </w:rPr>
+        <w:t>Talk Box 2.0</w:t>
+      </w:r>
+    </w:p>
+    <w:p>
+      <w:pPr>
+        <w:pStyle w:val="CommentText"/>
+      </w:pPr>
+    </w:p>
+    <w:p>
+      <w:pPr>
+        <w:pStyle w:val="CommentText"/>
+      </w:pPr>
+    </w:p>
+  </w:comment>
+  <w:comment w:id="1" w:author="Doornbos, Jurrian" w:date="2021-03-03T10:00:00Z" w:initials="DJ">
+    <w:p>
+      <w:pPr>
+        <w:pStyle w:val="CommentText"/>
+        <w:rPr>
+          <w:lang w:val="en-US"/>
+        </w:rPr>
+      </w:pPr>
       <w:r>
         <w:rPr>
           <w:rStyle w:val="CommentReference"/>
@@ -6143,9 +7000,98 @@
       </w:r>
       <w:r>
         <w:rPr>
+          <w:rStyle w:val="CommentReference"/>
+          <w:lang w:val="en-US"/>
+        </w:rPr>
+        <w:t>Renew w/ teensy and RPI and GPS</w:t>
+      </w:r>
+    </w:p>
+  </w:comment>
+  <w:comment w:id="2" w:author="Doornbos, Jurrian" w:date="2021-03-03T10:01:00Z" w:initials="DJ">
+    <w:p>
+      <w:pPr>
+        <w:pStyle w:val="CommentText"/>
+        <w:rPr>
+          <w:lang w:val="en-US"/>
+        </w:rPr>
+      </w:pPr>
+      <w:r>
+        <w:rPr>
+          <w:rStyle w:val="CommentReference"/>
+        </w:rPr>
+        <w:annotationRef/>
+      </w:r>
+      <w:r>
+        <w:rPr>
+          <w:lang w:val="en-US"/>
+        </w:rPr>
+        <w:t>New box, new explanation, also: DEM CONNECTORS THO HNHNNNHNHNGGG</w:t>
+      </w:r>
+    </w:p>
+  </w:comment>
+  <w:comment w:id="3" w:author="Matt Needle" w:date="2020-11-04T13:15:00Z" w:initials="MN">
+    <w:p>
+      <w:pPr>
+        <w:pStyle w:val="CommentText"/>
+        <w:rPr>
+          <w:lang w:val="en-US"/>
+        </w:rPr>
+      </w:pPr>
+      <w:r>
+        <w:rPr>
+          <w:rStyle w:val="CommentReference"/>
+        </w:rPr>
+        <w:annotationRef/>
+      </w:r>
+      <w:r>
+        <w:rPr>
+          <w:lang w:val="en-US"/>
+        </w:rPr>
+        <w:t>Maybe a small diagram would better explain this.</w:t>
+      </w:r>
+    </w:p>
+  </w:comment>
+  <w:comment w:id="4" w:author="Matt Needle" w:date="2020-11-04T13:32:00Z" w:initials="MN">
+    <w:p>
+      <w:pPr>
+        <w:pStyle w:val="CommentText"/>
+        <w:rPr>
+          <w:lang w:val="en-US"/>
+        </w:rPr>
+      </w:pPr>
+      <w:r>
+        <w:rPr>
+          <w:rStyle w:val="CommentReference"/>
+        </w:rPr>
+        <w:annotationRef/>
+      </w:r>
+      <w:r>
+        <w:rPr>
           <w:lang w:val="en-US"/>
         </w:rPr>
         <w:t>Use the paper author here</w:t>
+      </w:r>
+    </w:p>
+  </w:comment>
+  <w:comment w:id="5" w:author="Doornbos, Jurrian" w:date="2021-03-03T10:36:00Z" w:initials="DJ">
+    <w:p>
+      <w:pPr>
+        <w:pStyle w:val="CommentText"/>
+        <w:rPr>
+          <w:lang w:val="en-US"/>
+        </w:rPr>
+      </w:pPr>
+      <w:r>
+        <w:rPr>
+          <w:rStyle w:val="CommentReference"/>
+        </w:rPr>
+        <w:annotationRef/>
+      </w:r>
+      <w:r>
+        <w:rPr>
+          <w:lang w:val="en-US"/>
+        </w:rPr>
+        <w:t>Should I make a calibration service, to parse the voltage data from /sensors to /sensor_calibrated.</w:t>
       </w:r>
     </w:p>
   </w:comment>
@@ -6154,28 +7100,153 @@
 
 <file path=word/commentsExtended.xml><?xml version="1.0" encoding="utf-8"?>
 <w15:commentsEx xmlns:wpc="http://schemas.microsoft.com/office/word/2010/wordprocessingCanvas" xmlns:cx="http://schemas.microsoft.com/office/drawing/2014/chartex" xmlns:cx1="http://schemas.microsoft.com/office/drawing/2015/9/8/chartex" xmlns:cx2="http://schemas.microsoft.com/office/drawing/2015/10/21/chartex" xmlns:cx3="http://schemas.microsoft.com/office/drawing/2016/5/9/chartex" xmlns:cx4="http://schemas.microsoft.com/office/drawing/2016/5/10/chartex" xmlns:cx5="http://schemas.microsoft.com/office/drawing/2016/5/11/chartex" xmlns:cx6="http://schemas.microsoft.com/office/drawing/2016/5/12/chartex" xmlns:cx7="http://schemas.microsoft.com/office/drawing/2016/5/13/chartex" xmlns:cx8="http://schemas.microsoft.com/office/drawing/2016/5/14/chartex" xmlns:mc="http://schemas.openxmlformats.org/markup-compatibility/2006" xmlns:aink="http://schemas.microsoft.com/office/drawing/2016/ink" xmlns:am3d="http://schemas.microsoft.com/office/drawing/2017/model3d" xmlns:o="urn:schemas-microsoft-com:office:office" xmlns:r="http://schemas.openxmlformats.org/officeDocument/2006/relationships" xmlns:m="http://schemas.openxmlformats.org/officeDocument/2006/math" xmlns:v="urn:schemas-microsoft-com:vml" xmlns:wp14="http://schemas.microsoft.com/office/word/2010/wordprocessingDrawing" xmlns:wp="http://schemas.openxmlformats.org/drawingml/2006/wordprocessingDrawing" xmlns:w10="urn:schemas-microsoft-com:office:word" xmlns:w="http://schemas.openxmlformats.org/wordprocessingml/2006/main" xmlns:w14="http://schemas.microsoft.com/office/word/2010/wordml" xmlns:w15="http://schemas.microsoft.com/office/word/2012/wordml" xmlns:w16cex="http://schemas.microsoft.com/office/word/2018/wordml/cex" xmlns:w16cid="http://schemas.microsoft.com/office/word/2016/wordml/cid" xmlns:w16="http://schemas.microsoft.com/office/word/2018/wordml" xmlns:w16se="http://schemas.microsoft.com/office/word/2015/wordml/symex" xmlns:wpg="http://schemas.microsoft.com/office/word/2010/wordprocessingGroup" xmlns:wpi="http://schemas.microsoft.com/office/word/2010/wordprocessingInk" xmlns:wne="http://schemas.microsoft.com/office/word/2006/wordml" xmlns:wps="http://schemas.microsoft.com/office/word/2010/wordprocessingShape" mc:Ignorable="w14 w15 w16se w16cid w16 w16cex wp14">
+  <w15:commentEx w15:paraId="3CBA9AD3" w15:done="0"/>
+  <w15:commentEx w15:paraId="3811A816" w15:done="0"/>
+  <w15:commentEx w15:paraId="5D8EC639" w15:done="0"/>
   <w15:commentEx w15:paraId="6CFF2A54" w15:done="0"/>
-  <w15:commentEx w15:paraId="4D370DEC" w15:done="0"/>
+  <w15:commentEx w15:paraId="4D370DEC" w15:done="1"/>
+  <w15:commentEx w15:paraId="17AAAAE5" w15:done="0"/>
 </w15:commentsEx>
 </file>
 
 <file path=word/commentsExtensible.xml><?xml version="1.0" encoding="utf-8"?>
 <w16cex:commentsExtensible xmlns:wpc="http://schemas.microsoft.com/office/word/2010/wordprocessingCanvas" xmlns:cx="http://schemas.microsoft.com/office/drawing/2014/chartex" xmlns:cx1="http://schemas.microsoft.com/office/drawing/2015/9/8/chartex" xmlns:cx2="http://schemas.microsoft.com/office/drawing/2015/10/21/chartex" xmlns:cx3="http://schemas.microsoft.com/office/drawing/2016/5/9/chartex" xmlns:cx4="http://schemas.microsoft.com/office/drawing/2016/5/10/chartex" xmlns:cx5="http://schemas.microsoft.com/office/drawing/2016/5/11/chartex" xmlns:cx6="http://schemas.microsoft.com/office/drawing/2016/5/12/chartex" xmlns:cx7="http://schemas.microsoft.com/office/drawing/2016/5/13/chartex" xmlns:cx8="http://schemas.microsoft.com/office/drawing/2016/5/14/chartex" xmlns:mc="http://schemas.openxmlformats.org/markup-compatibility/2006" xmlns:aink="http://schemas.microsoft.com/office/drawing/2016/ink" xmlns:am3d="http://schemas.microsoft.com/office/drawing/2017/model3d" xmlns:o="urn:schemas-microsoft-com:office:office" xmlns:r="http://schemas.openxmlformats.org/officeDocument/2006/relationships" xmlns:m="http://schemas.openxmlformats.org/officeDocument/2006/math" xmlns:v="urn:schemas-microsoft-com:vml" xmlns:wp14="http://schemas.microsoft.com/office/word/2010/wordprocessingDrawing" xmlns:wp="http://schemas.openxmlformats.org/drawingml/2006/wordprocessingDrawing" xmlns:w10="urn:schemas-microsoft-com:office:word" xmlns:w="http://schemas.openxmlformats.org/wordprocessingml/2006/main" xmlns:w14="http://schemas.microsoft.com/office/word/2010/wordml" xmlns:w15="http://schemas.microsoft.com/office/word/2012/wordml" xmlns:w16cex="http://schemas.microsoft.com/office/word/2018/wordml/cex" xmlns:w16cid="http://schemas.microsoft.com/office/word/2016/wordml/cid" xmlns:w16="http://schemas.microsoft.com/office/word/2018/wordml" xmlns:w16se="http://schemas.microsoft.com/office/word/2015/wordml/symex" xmlns:wpg="http://schemas.microsoft.com/office/word/2010/wordprocessingGroup" xmlns:wpi="http://schemas.microsoft.com/office/word/2010/wordprocessingInk" xmlns:wne="http://schemas.microsoft.com/office/word/2006/wordml" xmlns:wps="http://schemas.microsoft.com/office/word/2010/wordprocessingShape" mc:Ignorable="w14 w15 w16se w16cid w16 w16cex wp14">
+  <w16cex:commentExtensible w16cex:durableId="23E8D010" w16cex:dateUtc="2021-03-02T13:54:00Z"/>
+  <w16cex:commentExtensible w16cex:durableId="23E9DCC7" w16cex:dateUtc="2021-03-03T09:00:00Z"/>
+  <w16cex:commentExtensible w16cex:durableId="23E9DCDE" w16cex:dateUtc="2021-03-03T09:01:00Z"/>
   <w16cex:commentExtensible w16cex:durableId="234D27F9" w16cex:dateUtc="2020-11-04T12:15:00Z"/>
   <w16cex:commentExtensible w16cex:durableId="234D2BE0" w16cex:dateUtc="2020-11-04T12:32:00Z"/>
+  <w16cex:commentExtensible w16cex:durableId="23E9E51F" w16cex:dateUtc="2021-03-03T09:36:00Z"/>
 </w16cex:commentsExtensible>
 </file>
 
 <file path=word/commentsIds.xml><?xml version="1.0" encoding="utf-8"?>
 <w16cid:commentsIds xmlns:wpc="http://schemas.microsoft.com/office/word/2010/wordprocessingCanvas" xmlns:cx="http://schemas.microsoft.com/office/drawing/2014/chartex" xmlns:cx1="http://schemas.microsoft.com/office/drawing/2015/9/8/chartex" xmlns:cx2="http://schemas.microsoft.com/office/drawing/2015/10/21/chartex" xmlns:cx3="http://schemas.microsoft.com/office/drawing/2016/5/9/chartex" xmlns:cx4="http://schemas.microsoft.com/office/drawing/2016/5/10/chartex" xmlns:cx5="http://schemas.microsoft.com/office/drawing/2016/5/11/chartex" xmlns:cx6="http://schemas.microsoft.com/office/drawing/2016/5/12/chartex" xmlns:cx7="http://schemas.microsoft.com/office/drawing/2016/5/13/chartex" xmlns:cx8="http://schemas.microsoft.com/office/drawing/2016/5/14/chartex" xmlns:mc="http://schemas.openxmlformats.org/markup-compatibility/2006" xmlns:aink="http://schemas.microsoft.com/office/drawing/2016/ink" xmlns:am3d="http://schemas.microsoft.com/office/drawing/2017/model3d" xmlns:o="urn:schemas-microsoft-com:office:office" xmlns:r="http://schemas.openxmlformats.org/officeDocument/2006/relationships" xmlns:m="http://schemas.openxmlformats.org/officeDocument/2006/math" xmlns:v="urn:schemas-microsoft-com:vml" xmlns:wp14="http://schemas.microsoft.com/office/word/2010/wordprocessingDrawing" xmlns:wp="http://schemas.openxmlformats.org/drawingml/2006/wordprocessingDrawing" xmlns:w10="urn:schemas-microsoft-com:office:word" xmlns:w="http://schemas.openxmlformats.org/wordprocessingml/2006/main" xmlns:w14="http://schemas.microsoft.com/office/word/2010/wordml" xmlns:w15="http://schemas.microsoft.com/office/word/2012/wordml" xmlns:w16cex="http://schemas.microsoft.com/office/word/2018/wordml/cex" xmlns:w16cid="http://schemas.microsoft.com/office/word/2016/wordml/cid" xmlns:w16="http://schemas.microsoft.com/office/word/2018/wordml" xmlns:w16se="http://schemas.microsoft.com/office/word/2015/wordml/symex" xmlns:wpg="http://schemas.microsoft.com/office/word/2010/wordprocessingGroup" xmlns:wpi="http://schemas.microsoft.com/office/word/2010/wordprocessingInk" xmlns:wne="http://schemas.microsoft.com/office/word/2006/wordml" xmlns:wps="http://schemas.microsoft.com/office/word/2010/wordprocessingShape" mc:Ignorable="w14 w15 w16se w16cid w16 w16cex wp14">
+  <w16cid:commentId w16cid:paraId="3CBA9AD3" w16cid:durableId="23E8D010"/>
+  <w16cid:commentId w16cid:paraId="3811A816" w16cid:durableId="23E9DCC7"/>
+  <w16cid:commentId w16cid:paraId="5D8EC639" w16cid:durableId="23E9DCDE"/>
   <w16cid:commentId w16cid:paraId="6CFF2A54" w16cid:durableId="234D27F9"/>
   <w16cid:commentId w16cid:paraId="4D370DEC" w16cid:durableId="234D2BE0"/>
+  <w16cid:commentId w16cid:paraId="17AAAAE5" w16cid:durableId="23E9E51F"/>
 </w16cid:commentsIds>
 </file>
 
 <file path=word/numbering.xml><?xml version="1.0" encoding="utf-8"?>
 <w:numbering xmlns:wpc="http://schemas.microsoft.com/office/word/2010/wordprocessingCanvas" xmlns:cx="http://schemas.microsoft.com/office/drawing/2014/chartex" xmlns:cx1="http://schemas.microsoft.com/office/drawing/2015/9/8/chartex" xmlns:cx2="http://schemas.microsoft.com/office/drawing/2015/10/21/chartex" xmlns:cx3="http://schemas.microsoft.com/office/drawing/2016/5/9/chartex" xmlns:cx4="http://schemas.microsoft.com/office/drawing/2016/5/10/chartex" xmlns:cx5="http://schemas.microsoft.com/office/drawing/2016/5/11/chartex" xmlns:cx6="http://schemas.microsoft.com/office/drawing/2016/5/12/chartex" xmlns:cx7="http://schemas.microsoft.com/office/drawing/2016/5/13/chartex" xmlns:cx8="http://schemas.microsoft.com/office/drawing/2016/5/14/chartex" xmlns:mc="http://schemas.openxmlformats.org/markup-compatibility/2006" xmlns:aink="http://schemas.microsoft.com/office/drawing/2016/ink" xmlns:am3d="http://schemas.microsoft.com/office/drawing/2017/model3d" xmlns:o="urn:schemas-microsoft-com:office:office" xmlns:r="http://schemas.openxmlformats.org/officeDocument/2006/relationships" xmlns:m="http://schemas.openxmlformats.org/officeDocument/2006/math" xmlns:v="urn:schemas-microsoft-com:vml" xmlns:wp14="http://schemas.microsoft.com/office/word/2010/wordprocessingDrawing" xmlns:wp="http://schemas.openxmlformats.org/drawingml/2006/wordprocessingDrawing" xmlns:w10="urn:schemas-microsoft-com:office:word" xmlns:w="http://schemas.openxmlformats.org/wordprocessingml/2006/main" xmlns:w14="http://schemas.microsoft.com/office/word/2010/wordml" xmlns:w15="http://schemas.microsoft.com/office/word/2012/wordml" xmlns:w16cex="http://schemas.microsoft.com/office/word/2018/wordml/cex" xmlns:w16cid="http://schemas.microsoft.com/office/word/2016/wordml/cid" xmlns:w16="http://schemas.microsoft.com/office/word/2018/wordml" xmlns:w16se="http://schemas.microsoft.com/office/word/2015/wordml/symex" xmlns:wpg="http://schemas.microsoft.com/office/word/2010/wordprocessingGroup" xmlns:wpi="http://schemas.microsoft.com/office/word/2010/wordprocessingInk" xmlns:wne="http://schemas.microsoft.com/office/word/2006/wordml" xmlns:wps="http://schemas.microsoft.com/office/word/2010/wordprocessingShape" mc:Ignorable="w14 w15 w16se w16cid w16 w16cex wp14">
   <w:abstractNum w:abstractNumId="0" w15:restartNumberingAfterBreak="0">
+    <w:nsid w:val="3403274B"/>
+    <w:multiLevelType w:val="hybridMultilevel"/>
+    <w:tmpl w:val="049C3AB2"/>
+    <w:lvl w:ilvl="0" w:tplc="936E8DB0">
+      <w:start w:val="4"/>
+      <w:numFmt w:val="bullet"/>
+      <w:lvlText w:val="-"/>
+      <w:lvlJc w:val="left"/>
+      <w:pPr>
+        <w:ind w:left="720" w:hanging="360"/>
+      </w:pPr>
+      <w:rPr>
+        <w:rFonts w:ascii="Calibri" w:eastAsiaTheme="minorHAnsi" w:hAnsi="Calibri" w:cs="Calibri" w:hint="default"/>
+      </w:rPr>
+    </w:lvl>
+    <w:lvl w:ilvl="1" w:tplc="20000003" w:tentative="1">
+      <w:start w:val="1"/>
+      <w:numFmt w:val="bullet"/>
+      <w:lvlText w:val="o"/>
+      <w:lvlJc w:val="left"/>
+      <w:pPr>
+        <w:ind w:left="1440" w:hanging="360"/>
+      </w:pPr>
+      <w:rPr>
+        <w:rFonts w:ascii="Courier New" w:hAnsi="Courier New" w:cs="Courier New" w:hint="default"/>
+      </w:rPr>
+    </w:lvl>
+    <w:lvl w:ilvl="2" w:tplc="20000005" w:tentative="1">
+      <w:start w:val="1"/>
+      <w:numFmt w:val="bullet"/>
+      <w:lvlText w:val=""/>
+      <w:lvlJc w:val="left"/>
+      <w:pPr>
+        <w:ind w:left="2160" w:hanging="360"/>
+      </w:pPr>
+      <w:rPr>
+        <w:rFonts w:ascii="Wingdings" w:hAnsi="Wingdings" w:hint="default"/>
+      </w:rPr>
+    </w:lvl>
+    <w:lvl w:ilvl="3" w:tplc="20000001" w:tentative="1">
+      <w:start w:val="1"/>
+      <w:numFmt w:val="bullet"/>
+      <w:lvlText w:val=""/>
+      <w:lvlJc w:val="left"/>
+      <w:pPr>
+        <w:ind w:left="2880" w:hanging="360"/>
+      </w:pPr>
+      <w:rPr>
+        <w:rFonts w:ascii="Symbol" w:hAnsi="Symbol" w:hint="default"/>
+      </w:rPr>
+    </w:lvl>
+    <w:lvl w:ilvl="4" w:tplc="20000003" w:tentative="1">
+      <w:start w:val="1"/>
+      <w:numFmt w:val="bullet"/>
+      <w:lvlText w:val="o"/>
+      <w:lvlJc w:val="left"/>
+      <w:pPr>
+        <w:ind w:left="3600" w:hanging="360"/>
+      </w:pPr>
+      <w:rPr>
+        <w:rFonts w:ascii="Courier New" w:hAnsi="Courier New" w:cs="Courier New" w:hint="default"/>
+      </w:rPr>
+    </w:lvl>
+    <w:lvl w:ilvl="5" w:tplc="20000005" w:tentative="1">
+      <w:start w:val="1"/>
+      <w:numFmt w:val="bullet"/>
+      <w:lvlText w:val=""/>
+      <w:lvlJc w:val="left"/>
+      <w:pPr>
+        <w:ind w:left="4320" w:hanging="360"/>
+      </w:pPr>
+      <w:rPr>
+        <w:rFonts w:ascii="Wingdings" w:hAnsi="Wingdings" w:hint="default"/>
+      </w:rPr>
+    </w:lvl>
+    <w:lvl w:ilvl="6" w:tplc="20000001" w:tentative="1">
+      <w:start w:val="1"/>
+      <w:numFmt w:val="bullet"/>
+      <w:lvlText w:val=""/>
+      <w:lvlJc w:val="left"/>
+      <w:pPr>
+        <w:ind w:left="5040" w:hanging="360"/>
+      </w:pPr>
+      <w:rPr>
+        <w:rFonts w:ascii="Symbol" w:hAnsi="Symbol" w:hint="default"/>
+      </w:rPr>
+    </w:lvl>
+    <w:lvl w:ilvl="7" w:tplc="20000003" w:tentative="1">
+      <w:start w:val="1"/>
+      <w:numFmt w:val="bullet"/>
+      <w:lvlText w:val="o"/>
+      <w:lvlJc w:val="left"/>
+      <w:pPr>
+        <w:ind w:left="5760" w:hanging="360"/>
+      </w:pPr>
+      <w:rPr>
+        <w:rFonts w:ascii="Courier New" w:hAnsi="Courier New" w:cs="Courier New" w:hint="default"/>
+      </w:rPr>
+    </w:lvl>
+    <w:lvl w:ilvl="8" w:tplc="20000005" w:tentative="1">
+      <w:start w:val="1"/>
+      <w:numFmt w:val="bullet"/>
+      <w:lvlText w:val=""/>
+      <w:lvlJc w:val="left"/>
+      <w:pPr>
+        <w:ind w:left="6480" w:hanging="360"/>
+      </w:pPr>
+      <w:rPr>
+        <w:rFonts w:ascii="Wingdings" w:hAnsi="Wingdings" w:hint="default"/>
+      </w:rPr>
+    </w:lvl>
+  </w:abstractNum>
+  <w:abstractNum w:abstractNumId="1" w15:restartNumberingAfterBreak="0">
     <w:nsid w:val="4F065CD5"/>
     <w:multiLevelType w:val="multilevel"/>
     <w:tmpl w:val="5F547504"/>
@@ -6325,6 +7396,9 @@
     </w:lvl>
   </w:abstractNum>
   <w:num w:numId="1">
+    <w:abstractNumId w:val="1"/>
+  </w:num>
+  <w:num w:numId="2">
     <w:abstractNumId w:val="0"/>
   </w:num>
 </w:numbering>
@@ -6332,6 +7406,9 @@
 
 <file path=word/people.xml><?xml version="1.0" encoding="utf-8"?>
 <w15:people xmlns:wpc="http://schemas.microsoft.com/office/word/2010/wordprocessingCanvas" xmlns:cx="http://schemas.microsoft.com/office/drawing/2014/chartex" xmlns:cx1="http://schemas.microsoft.com/office/drawing/2015/9/8/chartex" xmlns:cx2="http://schemas.microsoft.com/office/drawing/2015/10/21/chartex" xmlns:cx3="http://schemas.microsoft.com/office/drawing/2016/5/9/chartex" xmlns:cx4="http://schemas.microsoft.com/office/drawing/2016/5/10/chartex" xmlns:cx5="http://schemas.microsoft.com/office/drawing/2016/5/11/chartex" xmlns:cx6="http://schemas.microsoft.com/office/drawing/2016/5/12/chartex" xmlns:cx7="http://schemas.microsoft.com/office/drawing/2016/5/13/chartex" xmlns:cx8="http://schemas.microsoft.com/office/drawing/2016/5/14/chartex" xmlns:mc="http://schemas.openxmlformats.org/markup-compatibility/2006" xmlns:aink="http://schemas.microsoft.com/office/drawing/2016/ink" xmlns:am3d="http://schemas.microsoft.com/office/drawing/2017/model3d" xmlns:o="urn:schemas-microsoft-com:office:office" xmlns:r="http://schemas.openxmlformats.org/officeDocument/2006/relationships" xmlns:m="http://schemas.openxmlformats.org/officeDocument/2006/math" xmlns:v="urn:schemas-microsoft-com:vml" xmlns:wp14="http://schemas.microsoft.com/office/word/2010/wordprocessingDrawing" xmlns:wp="http://schemas.openxmlformats.org/drawingml/2006/wordprocessingDrawing" xmlns:w10="urn:schemas-microsoft-com:office:word" xmlns:w="http://schemas.openxmlformats.org/wordprocessingml/2006/main" xmlns:w14="http://schemas.microsoft.com/office/word/2010/wordml" xmlns:w15="http://schemas.microsoft.com/office/word/2012/wordml" xmlns:w16cex="http://schemas.microsoft.com/office/word/2018/wordml/cex" xmlns:w16cid="http://schemas.microsoft.com/office/word/2016/wordml/cid" xmlns:w16="http://schemas.microsoft.com/office/word/2018/wordml" xmlns:w16se="http://schemas.microsoft.com/office/word/2015/wordml/symex" xmlns:wpg="http://schemas.microsoft.com/office/word/2010/wordprocessingGroup" xmlns:wpi="http://schemas.microsoft.com/office/word/2010/wordprocessingInk" xmlns:wne="http://schemas.microsoft.com/office/word/2006/wordml" xmlns:wps="http://schemas.microsoft.com/office/word/2010/wordprocessingShape" mc:Ignorable="w14 w15 w16se w16cid w16 w16cex wp14">
+  <w15:person w15:author="Doornbos, Jurrian">
+    <w15:presenceInfo w15:providerId="AD" w15:userId="S::jurrian.doornbos@wur.nl::03a02f50-a85a-445f-b47b-430d560980f3"/>
+  </w15:person>
   <w15:person w15:author="Matt Needle">
     <w15:presenceInfo w15:providerId="Windows Live" w15:userId="9600790d7f408d98"/>
   </w15:person>
@@ -7044,6 +8121,77 @@
       <w:szCs w:val="18"/>
     </w:rPr>
   </w:style>
+  <w:style w:type="paragraph" w:styleId="ListParagraph">
+    <w:name w:val="List Paragraph"/>
+    <w:basedOn w:val="Normal"/>
+    <w:uiPriority w:val="34"/>
+    <w:qFormat/>
+    <w:rsid w:val="0048076F"/>
+    <w:pPr>
+      <w:ind w:left="720"/>
+      <w:contextualSpacing/>
+    </w:pPr>
+  </w:style>
+  <w:style w:type="paragraph" w:styleId="HTMLPreformatted">
+    <w:name w:val="HTML Preformatted"/>
+    <w:basedOn w:val="Normal"/>
+    <w:link w:val="HTMLPreformattedChar"/>
+    <w:uiPriority w:val="99"/>
+    <w:semiHidden/>
+    <w:unhideWhenUsed/>
+    <w:rsid w:val="00722ED8"/>
+    <w:pPr>
+      <w:tabs>
+        <w:tab w:val="left" w:pos="916"/>
+        <w:tab w:val="left" w:pos="1832"/>
+        <w:tab w:val="left" w:pos="2748"/>
+        <w:tab w:val="left" w:pos="3664"/>
+        <w:tab w:val="left" w:pos="4580"/>
+        <w:tab w:val="left" w:pos="5496"/>
+        <w:tab w:val="left" w:pos="6412"/>
+        <w:tab w:val="left" w:pos="7328"/>
+        <w:tab w:val="left" w:pos="8244"/>
+        <w:tab w:val="left" w:pos="9160"/>
+        <w:tab w:val="left" w:pos="10076"/>
+        <w:tab w:val="left" w:pos="10992"/>
+        <w:tab w:val="left" w:pos="11908"/>
+        <w:tab w:val="left" w:pos="12824"/>
+        <w:tab w:val="left" w:pos="13740"/>
+        <w:tab w:val="left" w:pos="14656"/>
+      </w:tabs>
+      <w:spacing w:after="0" w:line="240" w:lineRule="auto"/>
+    </w:pPr>
+    <w:rPr>
+      <w:rFonts w:ascii="Courier New" w:eastAsia="Times New Roman" w:hAnsi="Courier New" w:cs="Courier New"/>
+      <w:sz w:val="20"/>
+      <w:szCs w:val="20"/>
+      <w:lang w:eastAsia="en-NL"/>
+    </w:rPr>
+  </w:style>
+  <w:style w:type="character" w:customStyle="1" w:styleId="HTMLPreformattedChar">
+    <w:name w:val="HTML Preformatted Char"/>
+    <w:basedOn w:val="DefaultParagraphFont"/>
+    <w:link w:val="HTMLPreformatted"/>
+    <w:uiPriority w:val="99"/>
+    <w:semiHidden/>
+    <w:rsid w:val="00722ED8"/>
+    <w:rPr>
+      <w:rFonts w:ascii="Courier New" w:eastAsia="Times New Roman" w:hAnsi="Courier New" w:cs="Courier New"/>
+      <w:sz w:val="20"/>
+      <w:szCs w:val="20"/>
+      <w:lang w:val="en-NL" w:eastAsia="en-NL"/>
+    </w:rPr>
+  </w:style>
+  <w:style w:type="character" w:styleId="PlaceholderText">
+    <w:name w:val="Placeholder Text"/>
+    <w:basedOn w:val="DefaultParagraphFont"/>
+    <w:uiPriority w:val="99"/>
+    <w:semiHidden/>
+    <w:rsid w:val="00722ED8"/>
+    <w:rPr>
+      <w:color w:val="808080"/>
+    </w:rPr>
+  </w:style>
 </w:styles>
 </file>
 

</xml_diff>